<commit_message>
Epic 0 - Volodymyr Khailov
</commit_message>
<xml_diff>
--- a/ai_11/volodymyr_khailov/epic 1/epic_1_pactice_and_labs_report_volodymyr_khailov.docx
+++ b/ai_11/volodymyr_khailov/epic 1/epic_1_pactice_and_labs_report_volodymyr_khailov.docx
@@ -4,7 +4,7 @@
   <w:body>
     <w:p>
       <w:pPr>
-        <w:spacing w:after="200" w:line="276" w:lineRule="auto"/>
+        <w:spacing w:line="240" w:lineRule="auto"/>
         <w:jc w:val="center"/>
         <w:rPr>
           <w:rFonts w:ascii="Times New Roman" w:cs="Times New Roman" w:eastAsia="Times New Roman" w:hAnsi="Times New Roman"/>
@@ -24,7 +24,7 @@
     </w:p>
     <w:p>
       <w:pPr>
-        <w:spacing w:after="200" w:line="276" w:lineRule="auto"/>
+        <w:spacing w:line="240" w:lineRule="auto"/>
         <w:jc w:val="center"/>
         <w:rPr>
           <w:rFonts w:ascii="Times New Roman" w:cs="Times New Roman" w:eastAsia="Times New Roman" w:hAnsi="Times New Roman"/>
@@ -64,45 +64,56 @@
     </w:p>
     <w:p>
       <w:pPr>
-        <w:spacing w:after="200" w:line="276" w:lineRule="auto"/>
-        <w:jc w:val="center"/>
-        <w:rPr>
-          <w:rFonts w:ascii="Times New Roman" w:cs="Times New Roman" w:eastAsia="Times New Roman" w:hAnsi="Times New Roman"/>
-        </w:rPr>
-      </w:pPr>
-      <w:r>
-        <w:rPr>
-          <w:rtl w:val="0"/>
-        </w:rPr>
-      </w:r>
-    </w:p>
-    <w:p>
-      <w:pPr>
-        <w:spacing w:after="200" w:line="276" w:lineRule="auto"/>
-        <w:ind w:right="560"/>
-        <w:jc w:val="center"/>
-        <w:rPr>
-          <w:rFonts w:ascii="Times New Roman" w:cs="Times New Roman" w:eastAsia="Times New Roman" w:hAnsi="Times New Roman"/>
-        </w:rPr>
-      </w:pPr>
-      <w:r>
-        <w:rPr>
-          <w:rFonts w:ascii="Calibri" w:cs="Calibri" w:eastAsia="Calibri" w:hAnsi="Calibri"/>
-        </w:rPr>
+        <w:spacing w:line="240" w:lineRule="auto"/>
+        <w:rPr>
+          <w:rFonts w:ascii="Times New Roman" w:cs="Times New Roman" w:eastAsia="Times New Roman" w:hAnsi="Times New Roman"/>
+          <w:sz w:val="24"/>
+          <w:szCs w:val="24"/>
+        </w:rPr>
+      </w:pPr>
+      <w:r>
+        <w:rPr>
+          <w:rtl w:val="0"/>
+        </w:rPr>
+      </w:r>
+    </w:p>
+    <w:p>
+      <w:pPr>
+        <w:spacing w:line="240" w:lineRule="auto"/>
+        <w:rPr>
+          <w:rFonts w:ascii="Times New Roman" w:cs="Times New Roman" w:eastAsia="Times New Roman" w:hAnsi="Times New Roman"/>
+          <w:sz w:val="24"/>
+          <w:szCs w:val="24"/>
+        </w:rPr>
+      </w:pPr>
+      <w:r>
+        <w:rPr>
+          <w:rtl w:val="0"/>
+        </w:rPr>
+      </w:r>
+      <w:r>
         <w:drawing>
-          <wp:inline distB="0" distT="0" distL="0" distR="0">
-            <wp:extent cx="2045312" cy="1940799"/>
+          <wp:anchor allowOverlap="1" behindDoc="0" distB="0" distT="0" distL="114300" distR="114300" hidden="0" layoutInCell="1" locked="0" relativeHeight="0" simplePos="0">
+            <wp:simplePos x="0" y="0"/>
+            <wp:positionH relativeFrom="column">
+              <wp:posOffset>1508288</wp:posOffset>
+            </wp:positionH>
+            <wp:positionV relativeFrom="paragraph">
+              <wp:posOffset>95250</wp:posOffset>
+            </wp:positionV>
+            <wp:extent cx="2710845" cy="2571750"/>
             <wp:effectExtent b="0" l="0" r="0" t="0"/>
-            <wp:docPr descr="NO_CAPTION null" id="1" name="image5.png"/>
+            <wp:wrapNone/>
+            <wp:docPr descr="A blue and white logo&#10;&#10;Description automatically generated" id="12" name="image1.jpg"/>
             <a:graphic>
               <a:graphicData uri="http://schemas.openxmlformats.org/drawingml/2006/picture">
                 <pic:pic>
                   <pic:nvPicPr>
-                    <pic:cNvPr descr="NO_CAPTION null" id="0" name="image5.png"/>
+                    <pic:cNvPr descr="A blue and white logo&#10;&#10;Description automatically generated" id="0" name="image1.jpg"/>
                     <pic:cNvPicPr preferRelativeResize="0"/>
                   </pic:nvPicPr>
                   <pic:blipFill>
-                    <a:blip r:embed="rId6"/>
+                    <a:blip r:embed="rId7"/>
                     <a:srcRect b="0" l="0" r="0" t="0"/>
                     <a:stretch>
                       <a:fillRect/>
@@ -111,7 +122,7 @@
                   <pic:spPr>
                     <a:xfrm>
                       <a:off x="0" y="0"/>
-                      <a:ext cx="2045312" cy="1940799"/>
+                      <a:ext cx="2710845" cy="2571750"/>
                     </a:xfrm>
                     <a:prstGeom prst="rect"/>
                     <a:ln/>
@@ -119,46 +130,93 @@
                 </pic:pic>
               </a:graphicData>
             </a:graphic>
-          </wp:inline>
+          </wp:anchor>
         </w:drawing>
       </w:r>
-      <w:r>
-        <w:rPr>
-          <w:rtl w:val="0"/>
-        </w:rPr>
-      </w:r>
-    </w:p>
-    <w:p>
-      <w:pPr>
-        <w:spacing w:after="200" w:line="276" w:lineRule="auto"/>
+    </w:p>
+    <w:p>
+      <w:pPr>
+        <w:spacing w:line="240" w:lineRule="auto"/>
         <w:jc w:val="center"/>
         <w:rPr>
           <w:rFonts w:ascii="Times New Roman" w:cs="Times New Roman" w:eastAsia="Times New Roman" w:hAnsi="Times New Roman"/>
-        </w:rPr>
-      </w:pPr>
-      <w:r>
-        <w:rPr>
-          <w:rtl w:val="0"/>
-        </w:rPr>
-      </w:r>
-    </w:p>
-    <w:p>
-      <w:pPr>
-        <w:spacing w:after="200" w:line="240" w:lineRule="auto"/>
+          <w:sz w:val="24"/>
+          <w:szCs w:val="24"/>
+        </w:rPr>
+      </w:pPr>
+      <w:r>
+        <w:rPr>
+          <w:rtl w:val="0"/>
+        </w:rPr>
+      </w:r>
+    </w:p>
+    <w:p>
+      <w:pPr>
+        <w:spacing w:line="240" w:lineRule="auto"/>
         <w:jc w:val="center"/>
         <w:rPr>
           <w:rFonts w:ascii="Times New Roman" w:cs="Times New Roman" w:eastAsia="Times New Roman" w:hAnsi="Times New Roman"/>
-        </w:rPr>
-      </w:pPr>
-      <w:r>
-        <w:rPr>
-          <w:rtl w:val="0"/>
-        </w:rPr>
-      </w:r>
-    </w:p>
-    <w:p>
-      <w:pPr>
-        <w:spacing w:after="200" w:line="240" w:lineRule="auto"/>
+          <w:sz w:val="24"/>
+          <w:szCs w:val="24"/>
+        </w:rPr>
+      </w:pPr>
+      <w:r>
+        <w:rPr>
+          <w:rtl w:val="0"/>
+        </w:rPr>
+      </w:r>
+    </w:p>
+    <w:p>
+      <w:pPr>
+        <w:spacing w:line="240" w:lineRule="auto"/>
+        <w:jc w:val="center"/>
+        <w:rPr>
+          <w:rFonts w:ascii="Times New Roman" w:cs="Times New Roman" w:eastAsia="Times New Roman" w:hAnsi="Times New Roman"/>
+          <w:sz w:val="24"/>
+          <w:szCs w:val="24"/>
+        </w:rPr>
+      </w:pPr>
+      <w:r>
+        <w:rPr>
+          <w:rtl w:val="0"/>
+        </w:rPr>
+      </w:r>
+    </w:p>
+    <w:p>
+      <w:pPr>
+        <w:spacing w:line="240" w:lineRule="auto"/>
+        <w:jc w:val="center"/>
+        <w:rPr>
+          <w:rFonts w:ascii="Times New Roman" w:cs="Times New Roman" w:eastAsia="Times New Roman" w:hAnsi="Times New Roman"/>
+          <w:sz w:val="24"/>
+          <w:szCs w:val="24"/>
+        </w:rPr>
+      </w:pPr>
+      <w:r>
+        <w:rPr>
+          <w:rtl w:val="0"/>
+        </w:rPr>
+      </w:r>
+    </w:p>
+    <w:p>
+      <w:pPr>
+        <w:spacing w:line="240" w:lineRule="auto"/>
+        <w:jc w:val="center"/>
+        <w:rPr>
+          <w:rFonts w:ascii="Times New Roman" w:cs="Times New Roman" w:eastAsia="Times New Roman" w:hAnsi="Times New Roman"/>
+          <w:sz w:val="24"/>
+          <w:szCs w:val="24"/>
+        </w:rPr>
+      </w:pPr>
+      <w:r>
+        <w:rPr>
+          <w:rtl w:val="0"/>
+        </w:rPr>
+      </w:r>
+    </w:p>
+    <w:p>
+      <w:pPr>
+        <w:spacing w:line="240" w:lineRule="auto"/>
         <w:jc w:val="center"/>
         <w:rPr>
           <w:rFonts w:ascii="Times New Roman" w:cs="Times New Roman" w:eastAsia="Times New Roman" w:hAnsi="Times New Roman"/>
@@ -169,33 +227,64 @@
       </w:pPr>
       <w:r>
         <w:rPr>
+          <w:rtl w:val="0"/>
+        </w:rPr>
+      </w:r>
+    </w:p>
+    <w:p>
+      <w:pPr>
+        <w:spacing w:line="240" w:lineRule="auto"/>
+        <w:jc w:val="center"/>
+        <w:rPr>
           <w:rFonts w:ascii="Times New Roman" w:cs="Times New Roman" w:eastAsia="Times New Roman" w:hAnsi="Times New Roman"/>
           <w:b w:val="1"/>
           <w:sz w:val="40"/>
           <w:szCs w:val="40"/>
+        </w:rPr>
+      </w:pPr>
+      <w:r>
+        <w:rPr>
+          <w:rtl w:val="0"/>
+        </w:rPr>
+      </w:r>
+    </w:p>
+    <w:p>
+      <w:pPr>
+        <w:spacing w:line="240" w:lineRule="auto"/>
+        <w:jc w:val="center"/>
+        <w:rPr>
+          <w:rFonts w:ascii="Times New Roman" w:cs="Times New Roman" w:eastAsia="Times New Roman" w:hAnsi="Times New Roman"/>
+          <w:b w:val="1"/>
+          <w:sz w:val="40"/>
+          <w:szCs w:val="40"/>
+        </w:rPr>
+      </w:pPr>
+      <w:r>
+        <w:rPr>
+          <w:rtl w:val="0"/>
+        </w:rPr>
+      </w:r>
+    </w:p>
+    <w:p>
+      <w:pPr>
+        <w:spacing w:line="240" w:lineRule="auto"/>
+        <w:jc w:val="center"/>
+        <w:rPr>
+          <w:rFonts w:ascii="Times New Roman" w:cs="Times New Roman" w:eastAsia="Times New Roman" w:hAnsi="Times New Roman"/>
+          <w:b w:val="1"/>
+          <w:sz w:val="40"/>
+          <w:szCs w:val="40"/>
+        </w:rPr>
+      </w:pPr>
+      <w:r>
+        <w:rPr>
+          <w:rFonts w:ascii="Times New Roman" w:cs="Times New Roman" w:eastAsia="Times New Roman" w:hAnsi="Times New Roman"/>
+          <w:b w:val="1"/>
+          <w:sz w:val="40"/>
+          <w:szCs w:val="40"/>
           <w:rtl w:val="0"/>
         </w:rPr>
         <w:t xml:space="preserve">Звіт</w:t>
-      </w:r>
-    </w:p>
-    <w:p>
-      <w:pPr>
-        <w:spacing w:after="200" w:line="240" w:lineRule="auto"/>
-        <w:jc w:val="center"/>
-        <w:rPr>
-          <w:rFonts w:ascii="Times New Roman" w:cs="Times New Roman" w:eastAsia="Times New Roman" w:hAnsi="Times New Roman"/>
-          <w:sz w:val="28"/>
-          <w:szCs w:val="28"/>
-        </w:rPr>
-      </w:pPr>
-      <w:r>
-        <w:rPr>
-          <w:rFonts w:ascii="Times New Roman" w:cs="Times New Roman" w:eastAsia="Times New Roman" w:hAnsi="Times New Roman"/>
-          <w:sz w:val="28"/>
-          <w:szCs w:val="28"/>
-          <w:rtl w:val="0"/>
-        </w:rPr>
-        <w:t xml:space="preserve">про виконання</w:t>
       </w:r>
     </w:p>
     <w:p>
@@ -204,8 +293,7 @@
           <w:tab w:val="center" w:leader="none" w:pos="4819"/>
           <w:tab w:val="left" w:leader="none" w:pos="7468"/>
         </w:tabs>
-        <w:spacing w:after="200" w:line="240" w:lineRule="auto"/>
-        <w:jc w:val="center"/>
+        <w:spacing w:line="240" w:lineRule="auto"/>
         <w:rPr>
           <w:rFonts w:ascii="Times New Roman" w:cs="Times New Roman" w:eastAsia="Times New Roman" w:hAnsi="Times New Roman"/>
           <w:b w:val="1"/>
@@ -221,7 +309,7 @@
           <w:szCs w:val="28"/>
           <w:rtl w:val="0"/>
         </w:rPr>
-        <w:t xml:space="preserve">Лабораторних та практичних робіт № 1.</w:t>
+        <w:tab/>
       </w:r>
     </w:p>
     <w:p>
@@ -230,8 +318,7 @@
           <w:tab w:val="center" w:leader="none" w:pos="4819"/>
           <w:tab w:val="left" w:leader="none" w:pos="7468"/>
         </w:tabs>
-        <w:spacing w:after="200" w:line="240" w:lineRule="auto"/>
-        <w:jc w:val="center"/>
+        <w:spacing w:line="240" w:lineRule="auto"/>
         <w:rPr>
           <w:rFonts w:ascii="Times New Roman" w:cs="Times New Roman" w:eastAsia="Times New Roman" w:hAnsi="Times New Roman"/>
           <w:b w:val="1"/>
@@ -241,18 +328,155 @@
       </w:pPr>
       <w:r>
         <w:rPr>
+          <w:rtl w:val="0"/>
+        </w:rPr>
+      </w:r>
+    </w:p>
+    <w:p>
+      <w:pPr>
+        <w:tabs>
+          <w:tab w:val="center" w:leader="none" w:pos="4819"/>
+          <w:tab w:val="left" w:leader="none" w:pos="7468"/>
+        </w:tabs>
+        <w:spacing w:line="240" w:lineRule="auto"/>
+        <w:rPr>
           <w:rFonts w:ascii="Times New Roman" w:cs="Times New Roman" w:eastAsia="Times New Roman" w:hAnsi="Times New Roman"/>
           <w:b w:val="1"/>
           <w:sz w:val="28"/>
           <w:szCs w:val="28"/>
-          <w:rtl w:val="0"/>
-        </w:rPr>
-        <w:t xml:space="preserve">“Знайомство з С++. Виконання програми простої структури.”</w:t>
-      </w:r>
-    </w:p>
-    <w:p>
-      <w:pPr>
-        <w:spacing w:after="200" w:line="240" w:lineRule="auto"/>
+        </w:rPr>
+      </w:pPr>
+      <w:r>
+        <w:rPr>
+          <w:rtl w:val="0"/>
+        </w:rPr>
+      </w:r>
+    </w:p>
+    <w:p>
+      <w:pPr>
+        <w:tabs>
+          <w:tab w:val="center" w:leader="none" w:pos="4819"/>
+          <w:tab w:val="left" w:leader="none" w:pos="7468"/>
+        </w:tabs>
+        <w:spacing w:line="240" w:lineRule="auto"/>
+        <w:rPr>
+          <w:rFonts w:ascii="Times New Roman" w:cs="Times New Roman" w:eastAsia="Times New Roman" w:hAnsi="Times New Roman"/>
+          <w:b w:val="1"/>
+          <w:sz w:val="28"/>
+          <w:szCs w:val="28"/>
+        </w:rPr>
+      </w:pPr>
+      <w:r>
+        <w:rPr>
+          <w:rtl w:val="0"/>
+        </w:rPr>
+      </w:r>
+    </w:p>
+    <w:p>
+      <w:pPr>
+        <w:tabs>
+          <w:tab w:val="center" w:leader="none" w:pos="4819"/>
+          <w:tab w:val="left" w:leader="none" w:pos="7468"/>
+        </w:tabs>
+        <w:spacing w:line="240" w:lineRule="auto"/>
+        <w:rPr>
+          <w:rFonts w:ascii="Times New Roman" w:cs="Times New Roman" w:eastAsia="Times New Roman" w:hAnsi="Times New Roman"/>
+          <w:b w:val="1"/>
+          <w:sz w:val="28"/>
+          <w:szCs w:val="28"/>
+        </w:rPr>
+      </w:pPr>
+      <w:r>
+        <w:rPr>
+          <w:rtl w:val="0"/>
+        </w:rPr>
+      </w:r>
+    </w:p>
+    <w:p>
+      <w:pPr>
+        <w:tabs>
+          <w:tab w:val="center" w:leader="none" w:pos="4819"/>
+          <w:tab w:val="left" w:leader="none" w:pos="7468"/>
+        </w:tabs>
+        <w:spacing w:line="240" w:lineRule="auto"/>
+        <w:jc w:val="center"/>
+        <w:rPr>
+          <w:rFonts w:ascii="Times New Roman" w:cs="Times New Roman" w:eastAsia="Times New Roman" w:hAnsi="Times New Roman"/>
+          <w:b w:val="1"/>
+          <w:sz w:val="28"/>
+          <w:szCs w:val="28"/>
+        </w:rPr>
+      </w:pPr>
+      <w:r>
+        <w:rPr>
+          <w:rFonts w:ascii="Times New Roman" w:cs="Times New Roman" w:eastAsia="Times New Roman" w:hAnsi="Times New Roman"/>
+          <w:b w:val="1"/>
+          <w:sz w:val="56"/>
+          <w:szCs w:val="56"/>
+          <w:rtl w:val="0"/>
+        </w:rPr>
+        <w:t xml:space="preserve">Звіт</w:t>
+      </w:r>
+      <w:r>
+        <w:rPr>
+          <w:rFonts w:ascii="Times New Roman" w:cs="Times New Roman" w:eastAsia="Times New Roman" w:hAnsi="Times New Roman"/>
+          <w:b w:val="1"/>
+          <w:sz w:val="28"/>
+          <w:szCs w:val="28"/>
+          <w:rtl w:val="0"/>
+        </w:rPr>
+        <w:t xml:space="preserve"> </w:t>
+      </w:r>
+    </w:p>
+    <w:p>
+      <w:pPr>
+        <w:tabs>
+          <w:tab w:val="center" w:leader="none" w:pos="4819"/>
+          <w:tab w:val="left" w:leader="none" w:pos="7468"/>
+        </w:tabs>
+        <w:spacing w:line="240" w:lineRule="auto"/>
+        <w:jc w:val="center"/>
+        <w:rPr>
+          <w:rFonts w:ascii="Times New Roman" w:cs="Times New Roman" w:eastAsia="Times New Roman" w:hAnsi="Times New Roman"/>
+          <w:b w:val="1"/>
+          <w:sz w:val="28"/>
+          <w:szCs w:val="28"/>
+        </w:rPr>
+      </w:pPr>
+      <w:r>
+        <w:rPr>
+          <w:rFonts w:ascii="Times New Roman" w:cs="Times New Roman" w:eastAsia="Times New Roman" w:hAnsi="Times New Roman"/>
+          <w:b w:val="1"/>
+          <w:sz w:val="28"/>
+          <w:szCs w:val="28"/>
+          <w:rtl w:val="0"/>
+        </w:rPr>
+        <w:t xml:space="preserve">про виконання лабораторних та практичних робіт блоку № 1</w:t>
+      </w:r>
+    </w:p>
+    <w:p>
+      <w:pPr>
+        <w:spacing w:line="240" w:lineRule="auto"/>
+        <w:jc w:val="center"/>
+        <w:rPr>
+          <w:rFonts w:ascii="Times New Roman" w:cs="Times New Roman" w:eastAsia="Times New Roman" w:hAnsi="Times New Roman"/>
+          <w:sz w:val="28"/>
+          <w:szCs w:val="28"/>
+        </w:rPr>
+      </w:pPr>
+      <w:r>
+        <w:rPr>
+          <w:rFonts w:ascii="Times New Roman" w:cs="Times New Roman" w:eastAsia="Times New Roman" w:hAnsi="Times New Roman"/>
+          <w:sz w:val="28"/>
+          <w:szCs w:val="28"/>
+          <w:rtl w:val="0"/>
+        </w:rPr>
+        <w:t xml:space="preserve">На тему:  «Розробка, програмування та код. Середовища для розробки.»</w:t>
+      </w:r>
+    </w:p>
+    <w:p>
+      <w:pPr>
+        <w:spacing w:line="240" w:lineRule="auto"/>
         <w:jc w:val="center"/>
         <w:rPr>
           <w:rFonts w:ascii="Times New Roman" w:cs="Times New Roman" w:eastAsia="Times New Roman" w:hAnsi="Times New Roman"/>
@@ -283,7 +507,7 @@
     </w:p>
     <w:p>
       <w:pPr>
-        <w:spacing w:after="200" w:line="240" w:lineRule="auto"/>
+        <w:spacing w:line="240" w:lineRule="auto"/>
         <w:jc w:val="center"/>
         <w:rPr>
           <w:rFonts w:ascii="Times New Roman" w:cs="Times New Roman" w:eastAsia="Times New Roman" w:hAnsi="Times New Roman"/>
@@ -292,74 +516,182 @@
         </w:rPr>
       </w:pPr>
       <w:r>
+        <w:rPr>
+          <w:rFonts w:ascii="Times New Roman" w:cs="Times New Roman" w:eastAsia="Times New Roman" w:hAnsi="Times New Roman"/>
+          <w:sz w:val="28"/>
+          <w:szCs w:val="28"/>
+          <w:rtl w:val="0"/>
+        </w:rPr>
+        <w:t xml:space="preserve">до:</w:t>
+      </w:r>
+    </w:p>
+    <w:p>
+      <w:pPr>
+        <w:spacing w:line="240" w:lineRule="auto"/>
+        <w:jc w:val="center"/>
+        <w:rPr>
+          <w:rFonts w:ascii="Times New Roman" w:cs="Times New Roman" w:eastAsia="Times New Roman" w:hAnsi="Times New Roman"/>
+          <w:sz w:val="28"/>
+          <w:szCs w:val="28"/>
+        </w:rPr>
+      </w:pPr>
+      <w:r>
+        <w:rPr>
+          <w:rFonts w:ascii="Times New Roman" w:cs="Times New Roman" w:eastAsia="Times New Roman" w:hAnsi="Times New Roman"/>
+          <w:sz w:val="28"/>
+          <w:szCs w:val="28"/>
+          <w:rtl w:val="0"/>
+        </w:rPr>
+        <w:t xml:space="preserve">Практичних Робіт № 1</w:t>
+      </w:r>
+    </w:p>
+    <w:p>
+      <w:pPr>
+        <w:spacing w:line="240" w:lineRule="auto"/>
+        <w:jc w:val="center"/>
+        <w:rPr>
+          <w:rFonts w:ascii="Times New Roman" w:cs="Times New Roman" w:eastAsia="Times New Roman" w:hAnsi="Times New Roman"/>
+          <w:sz w:val="28"/>
+          <w:szCs w:val="28"/>
+        </w:rPr>
+      </w:pPr>
+      <w:r>
+        <w:rPr>
+          <w:rtl w:val="0"/>
+        </w:rPr>
+      </w:r>
+    </w:p>
+    <w:p>
+      <w:pPr>
+        <w:spacing w:line="240" w:lineRule="auto"/>
+        <w:jc w:val="center"/>
+        <w:rPr>
+          <w:rFonts w:ascii="Times New Roman" w:cs="Times New Roman" w:eastAsia="Times New Roman" w:hAnsi="Times New Roman"/>
+          <w:sz w:val="28"/>
+          <w:szCs w:val="28"/>
+        </w:rPr>
+      </w:pPr>
+      <w:r>
+        <w:rPr>
+          <w:rtl w:val="0"/>
+        </w:rPr>
+      </w:r>
+    </w:p>
+    <w:p>
+      <w:pPr>
+        <w:spacing w:line="240" w:lineRule="auto"/>
+        <w:jc w:val="center"/>
+        <w:rPr>
+          <w:rFonts w:ascii="Times New Roman" w:cs="Times New Roman" w:eastAsia="Times New Roman" w:hAnsi="Times New Roman"/>
+          <w:sz w:val="28"/>
+          <w:szCs w:val="28"/>
+        </w:rPr>
+      </w:pPr>
+      <w:r>
+        <w:rPr>
+          <w:rtl w:val="0"/>
+        </w:rPr>
+      </w:r>
+    </w:p>
+    <w:p>
+      <w:pPr>
+        <w:spacing w:line="240" w:lineRule="auto"/>
+        <w:jc w:val="center"/>
+        <w:rPr>
+          <w:rFonts w:ascii="Times New Roman" w:cs="Times New Roman" w:eastAsia="Times New Roman" w:hAnsi="Times New Roman"/>
+          <w:b w:val="1"/>
+          <w:smallCaps w:val="1"/>
+          <w:sz w:val="28"/>
+          <w:szCs w:val="28"/>
+        </w:rPr>
+      </w:pPr>
+      <w:r>
+        <w:rPr>
+          <w:rtl w:val="0"/>
+        </w:rPr>
+      </w:r>
+    </w:p>
+    <w:p>
+      <w:pPr>
+        <w:spacing w:line="360" w:lineRule="auto"/>
+        <w:rPr>
+          <w:rFonts w:ascii="Times New Roman" w:cs="Times New Roman" w:eastAsia="Times New Roman" w:hAnsi="Times New Roman"/>
+          <w:sz w:val="28"/>
+          <w:szCs w:val="28"/>
+        </w:rPr>
+      </w:pPr>
+      <w:r>
+        <w:rPr>
+          <w:rtl w:val="0"/>
+        </w:rPr>
+      </w:r>
+    </w:p>
+    <w:p>
+      <w:pPr>
+        <w:spacing w:line="240" w:lineRule="auto"/>
+        <w:jc w:val="right"/>
+        <w:rPr>
+          <w:rFonts w:ascii="Times New Roman" w:cs="Times New Roman" w:eastAsia="Times New Roman" w:hAnsi="Times New Roman"/>
+          <w:b w:val="1"/>
+          <w:sz w:val="28"/>
+          <w:szCs w:val="28"/>
+        </w:rPr>
+      </w:pPr>
+      <w:r>
+        <w:rPr>
+          <w:rFonts w:ascii="Times New Roman" w:cs="Times New Roman" w:eastAsia="Times New Roman" w:hAnsi="Times New Roman"/>
+          <w:b w:val="1"/>
+          <w:sz w:val="28"/>
+          <w:szCs w:val="28"/>
+          <w:rtl w:val="0"/>
+        </w:rPr>
+        <w:t xml:space="preserve">Виконав:</w:t>
+      </w:r>
+    </w:p>
+    <w:p>
+      <w:pPr>
+        <w:spacing w:line="240" w:lineRule="auto"/>
+        <w:jc w:val="right"/>
         <w:rPr>
           <w:rFonts w:ascii="Times New Roman" w:cs="Times New Roman" w:eastAsia="Times New Roman" w:hAnsi="Times New Roman"/>
           <w:b w:val="1"/>
           <w:i w:val="1"/>
           <w:sz w:val="28"/>
           <w:szCs w:val="28"/>
-          <w:rtl w:val="0"/>
-        </w:rPr>
-        <w:t xml:space="preserve">з розділу</w:t>
-      </w:r>
-      <w:r>
-        <w:rPr>
-          <w:rFonts w:ascii="Times New Roman" w:cs="Times New Roman" w:eastAsia="Times New Roman" w:hAnsi="Times New Roman"/>
-          <w:sz w:val="28"/>
-          <w:szCs w:val="28"/>
-          <w:rtl w:val="0"/>
-        </w:rPr>
-        <w:t xml:space="preserve">:  «Вступ до Розробки: Налаштування та Використання Середовища»</w:t>
-      </w:r>
-    </w:p>
-    <w:p>
-      <w:pPr>
-        <w:spacing w:after="200" w:line="240" w:lineRule="auto"/>
-        <w:jc w:val="center"/>
-        <w:rPr>
-          <w:rFonts w:ascii="Times New Roman" w:cs="Times New Roman" w:eastAsia="Times New Roman" w:hAnsi="Times New Roman"/>
-          <w:sz w:val="28"/>
-          <w:szCs w:val="28"/>
-        </w:rPr>
-      </w:pPr>
-      <w:r>
-        <w:rPr>
-          <w:rtl w:val="0"/>
-        </w:rPr>
-      </w:r>
-    </w:p>
-    <w:p>
-      <w:pPr>
-        <w:spacing w:after="200" w:line="240" w:lineRule="auto"/>
-        <w:jc w:val="right"/>
+        </w:rPr>
+      </w:pPr>
+      <w:r>
         <w:rPr>
           <w:rFonts w:ascii="Times New Roman" w:cs="Times New Roman" w:eastAsia="Times New Roman" w:hAnsi="Times New Roman"/>
           <w:b w:val="1"/>
           <w:i w:val="1"/>
           <w:sz w:val="28"/>
           <w:szCs w:val="28"/>
-        </w:rPr>
-      </w:pPr>
-      <w:r>
-        <w:rPr>
-          <w:rFonts w:ascii="Times New Roman" w:cs="Times New Roman" w:eastAsia="Times New Roman" w:hAnsi="Times New Roman"/>
-          <w:b w:val="1"/>
-          <w:i w:val="1"/>
+          <w:rtl w:val="0"/>
+        </w:rPr>
+        <w:t xml:space="preserve"> </w:t>
+      </w:r>
+      <w:r>
+        <w:rPr>
+          <w:rFonts w:ascii="Times New Roman" w:cs="Times New Roman" w:eastAsia="Times New Roman" w:hAnsi="Times New Roman"/>
           <w:sz w:val="28"/>
           <w:szCs w:val="28"/>
           <w:rtl w:val="0"/>
         </w:rPr>
-        <w:t xml:space="preserve">Виконав:</w:t>
-      </w:r>
-    </w:p>
-    <w:p>
-      <w:pPr>
-        <w:spacing w:after="200" w:line="240" w:lineRule="auto"/>
+        <w:t xml:space="preserve">Студент групи ШІ-11</w:t>
+      </w:r>
+      <w:r>
+        <w:rPr>
+          <w:rtl w:val="0"/>
+        </w:rPr>
+      </w:r>
+    </w:p>
+    <w:p>
+      <w:pPr>
+        <w:spacing w:line="240" w:lineRule="auto"/>
         <w:jc w:val="right"/>
         <w:rPr>
           <w:rFonts w:ascii="Times New Roman" w:cs="Times New Roman" w:eastAsia="Times New Roman" w:hAnsi="Times New Roman"/>
-          <w:b w:val="1"/>
-          <w:i w:val="1"/>
           <w:sz w:val="28"/>
           <w:szCs w:val="28"/>
         </w:rPr>
@@ -367,99 +699,30 @@
       <w:r>
         <w:rPr>
           <w:rFonts w:ascii="Times New Roman" w:cs="Times New Roman" w:eastAsia="Times New Roman" w:hAnsi="Times New Roman"/>
-          <w:b w:val="1"/>
-          <w:i w:val="1"/>
           <w:sz w:val="28"/>
           <w:szCs w:val="28"/>
           <w:rtl w:val="0"/>
         </w:rPr>
-        <w:t xml:space="preserve"> </w:t>
-      </w:r>
-      <w:r>
+        <w:t xml:space="preserve">Хайлов Володимир Олексійович</w:t>
+      </w:r>
+    </w:p>
+    <w:p>
+      <w:pPr>
+        <w:spacing w:after="200" w:line="276" w:lineRule="auto"/>
+        <w:jc w:val="left"/>
         <w:rPr>
           <w:rFonts w:ascii="Times New Roman" w:cs="Times New Roman" w:eastAsia="Times New Roman" w:hAnsi="Times New Roman"/>
           <w:sz w:val="28"/>
           <w:szCs w:val="28"/>
-          <w:rtl w:val="0"/>
-        </w:rPr>
-        <w:t xml:space="preserve">студент групи ШІ-11</w:t>
-      </w:r>
-      <w:r>
-        <w:rPr>
-          <w:rtl w:val="0"/>
-        </w:rPr>
-      </w:r>
-    </w:p>
-    <w:p>
-      <w:pPr>
-        <w:spacing w:after="200" w:line="276" w:lineRule="auto"/>
-        <w:jc w:val="right"/>
-        <w:rPr>
-          <w:rFonts w:ascii="Times New Roman" w:cs="Times New Roman" w:eastAsia="Times New Roman" w:hAnsi="Times New Roman"/>
-          <w:sz w:val="28"/>
-          <w:szCs w:val="28"/>
-        </w:rPr>
-      </w:pPr>
-      <w:r>
-        <w:rPr>
-          <w:rFonts w:ascii="Times New Roman" w:cs="Times New Roman" w:eastAsia="Times New Roman" w:hAnsi="Times New Roman"/>
-          <w:sz w:val="28"/>
-          <w:szCs w:val="28"/>
-          <w:rtl w:val="0"/>
-        </w:rPr>
-        <w:t xml:space="preserve">Хайлов Володимир Олексійович </w:t>
-      </w:r>
-    </w:p>
-    <w:p>
-      <w:pPr>
-        <w:spacing w:after="200" w:line="276" w:lineRule="auto"/>
-        <w:jc w:val="right"/>
-        <w:rPr>
-          <w:rFonts w:ascii="Times New Roman" w:cs="Times New Roman" w:eastAsia="Times New Roman" w:hAnsi="Times New Roman"/>
-          <w:sz w:val="28"/>
-          <w:szCs w:val="28"/>
-        </w:rPr>
-      </w:pPr>
-      <w:r>
-        <w:rPr>
-          <w:rtl w:val="0"/>
-        </w:rPr>
-      </w:r>
-    </w:p>
-    <w:p>
-      <w:pPr>
-        <w:spacing w:after="200" w:line="276" w:lineRule="auto"/>
-        <w:jc w:val="right"/>
-        <w:rPr>
-          <w:rFonts w:ascii="Times New Roman" w:cs="Times New Roman" w:eastAsia="Times New Roman" w:hAnsi="Times New Roman"/>
-          <w:sz w:val="28"/>
-          <w:szCs w:val="28"/>
-        </w:rPr>
-      </w:pPr>
-      <w:r>
-        <w:rPr>
-          <w:rtl w:val="0"/>
-        </w:rPr>
-      </w:r>
-    </w:p>
-    <w:p>
-      <w:pPr>
-        <w:spacing w:after="200" w:line="276" w:lineRule="auto"/>
-        <w:jc w:val="center"/>
-        <w:rPr>
-          <w:rFonts w:ascii="Times New Roman" w:cs="Times New Roman" w:eastAsia="Times New Roman" w:hAnsi="Times New Roman"/>
-          <w:sz w:val="28"/>
-          <w:szCs w:val="28"/>
-        </w:rPr>
-      </w:pPr>
-      <w:r>
-        <w:rPr>
-          <w:rFonts w:ascii="Times New Roman" w:cs="Times New Roman" w:eastAsia="Times New Roman" w:hAnsi="Times New Roman"/>
-          <w:sz w:val="28"/>
-          <w:szCs w:val="28"/>
-          <w:rtl w:val="0"/>
-        </w:rPr>
-        <w:t xml:space="preserve">2023</w:t>
+        </w:rPr>
+      </w:pPr>
+      <w:r>
+        <w:br w:type="page"/>
+      </w:r>
+      <w:r>
+        <w:rPr>
+          <w:rtl w:val="0"/>
+        </w:rPr>
       </w:r>
     </w:p>
     <w:p>
@@ -573,7 +836,7 @@
       <w:pPr>
         <w:numPr>
           <w:ilvl w:val="0"/>
-          <w:numId w:val="4"/>
+          <w:numId w:val="1"/>
         </w:numPr>
         <w:spacing w:line="276" w:lineRule="auto"/>
         <w:ind w:left="720" w:hanging="360"/>
@@ -597,7 +860,7 @@
       <w:pPr>
         <w:numPr>
           <w:ilvl w:val="0"/>
-          <w:numId w:val="3"/>
+          <w:numId w:val="5"/>
         </w:numPr>
         <w:spacing w:line="240" w:lineRule="auto"/>
         <w:ind w:left="720" w:hanging="360"/>
@@ -624,6 +887,278 @@
           <w:rtl w:val="0"/>
         </w:rPr>
         <w:t xml:space="preserve">Package Managers OS та команди</w:t>
+      </w:r>
+      <w:r>
+        <w:rPr>
+          <w:rtl w:val="0"/>
+        </w:rPr>
+      </w:r>
+    </w:p>
+    <w:p>
+      <w:pPr>
+        <w:numPr>
+          <w:ilvl w:val="0"/>
+          <w:numId w:val="5"/>
+        </w:numPr>
+        <w:spacing w:line="240" w:lineRule="auto"/>
+        <w:ind w:left="720" w:hanging="360"/>
+        <w:rPr>
+          <w:rFonts w:ascii="Times New Roman" w:cs="Times New Roman" w:eastAsia="Times New Roman" w:hAnsi="Times New Roman"/>
+          <w:sz w:val="24"/>
+          <w:szCs w:val="24"/>
+        </w:rPr>
+      </w:pPr>
+      <w:r>
+        <w:rPr>
+          <w:rFonts w:ascii="Times New Roman" w:cs="Times New Roman" w:eastAsia="Times New Roman" w:hAnsi="Times New Roman"/>
+          <w:sz w:val="24"/>
+          <w:szCs w:val="24"/>
+          <w:rtl w:val="0"/>
+        </w:rPr>
+        <w:t xml:space="preserve">Тема №2: </w:t>
+      </w:r>
+      <w:r>
+        <w:rPr>
+          <w:rFonts w:ascii="Calibri" w:cs="Calibri" w:eastAsia="Calibri" w:hAnsi="Calibri"/>
+          <w:sz w:val="24"/>
+          <w:szCs w:val="24"/>
+          <w:rtl w:val="0"/>
+        </w:rPr>
+        <w:t xml:space="preserve">Console Commands  в Linux</w:t>
+      </w:r>
+      <w:r>
+        <w:rPr>
+          <w:rtl w:val="0"/>
+        </w:rPr>
+      </w:r>
+    </w:p>
+    <w:p>
+      <w:pPr>
+        <w:numPr>
+          <w:ilvl w:val="0"/>
+          <w:numId w:val="5"/>
+        </w:numPr>
+        <w:spacing w:line="240" w:lineRule="auto"/>
+        <w:ind w:left="720" w:hanging="360"/>
+        <w:rPr>
+          <w:rFonts w:ascii="Times New Roman" w:cs="Times New Roman" w:eastAsia="Times New Roman" w:hAnsi="Times New Roman"/>
+          <w:sz w:val="24"/>
+          <w:szCs w:val="24"/>
+        </w:rPr>
+      </w:pPr>
+      <w:r>
+        <w:rPr>
+          <w:rFonts w:ascii="Times New Roman" w:cs="Times New Roman" w:eastAsia="Times New Roman" w:hAnsi="Times New Roman"/>
+          <w:sz w:val="24"/>
+          <w:szCs w:val="24"/>
+          <w:rtl w:val="0"/>
+        </w:rPr>
+        <w:t xml:space="preserve">Тема №3: </w:t>
+      </w:r>
+      <w:r>
+        <w:rPr>
+          <w:rFonts w:ascii="Calibri" w:cs="Calibri" w:eastAsia="Calibri" w:hAnsi="Calibri"/>
+          <w:sz w:val="24"/>
+          <w:szCs w:val="24"/>
+          <w:rtl w:val="0"/>
+        </w:rPr>
+        <w:t xml:space="preserve">Visual Studio Code</w:t>
+      </w:r>
+      <w:r>
+        <w:rPr>
+          <w:rtl w:val="0"/>
+        </w:rPr>
+      </w:r>
+    </w:p>
+    <w:p>
+      <w:pPr>
+        <w:numPr>
+          <w:ilvl w:val="0"/>
+          <w:numId w:val="5"/>
+        </w:numPr>
+        <w:spacing w:line="240" w:lineRule="auto"/>
+        <w:ind w:left="720" w:hanging="360"/>
+        <w:rPr>
+          <w:rFonts w:ascii="Times New Roman" w:cs="Times New Roman" w:eastAsia="Times New Roman" w:hAnsi="Times New Roman"/>
+          <w:sz w:val="24"/>
+          <w:szCs w:val="24"/>
+        </w:rPr>
+      </w:pPr>
+      <w:r>
+        <w:rPr>
+          <w:rFonts w:ascii="Times New Roman" w:cs="Times New Roman" w:eastAsia="Times New Roman" w:hAnsi="Times New Roman"/>
+          <w:sz w:val="24"/>
+          <w:szCs w:val="24"/>
+          <w:rtl w:val="0"/>
+        </w:rPr>
+        <w:t xml:space="preserve">Тема №4: Дебагер та лінкер для C++</w:t>
+      </w:r>
+    </w:p>
+    <w:p>
+      <w:pPr>
+        <w:numPr>
+          <w:ilvl w:val="0"/>
+          <w:numId w:val="5"/>
+        </w:numPr>
+        <w:spacing w:line="240" w:lineRule="auto"/>
+        <w:ind w:left="720" w:hanging="360"/>
+        <w:rPr>
+          <w:rFonts w:ascii="Times New Roman" w:cs="Times New Roman" w:eastAsia="Times New Roman" w:hAnsi="Times New Roman"/>
+          <w:sz w:val="24"/>
+          <w:szCs w:val="24"/>
+        </w:rPr>
+      </w:pPr>
+      <w:r>
+        <w:rPr>
+          <w:rFonts w:ascii="Times New Roman" w:cs="Times New Roman" w:eastAsia="Times New Roman" w:hAnsi="Times New Roman"/>
+          <w:sz w:val="24"/>
+          <w:szCs w:val="24"/>
+          <w:rtl w:val="0"/>
+        </w:rPr>
+        <w:t xml:space="preserve">Тема №5 </w:t>
+      </w:r>
+      <w:r>
+        <w:rPr>
+          <w:rFonts w:ascii="Calibri" w:cs="Calibri" w:eastAsia="Calibri" w:hAnsi="Calibri"/>
+          <w:sz w:val="24"/>
+          <w:szCs w:val="24"/>
+          <w:rtl w:val="0"/>
+        </w:rPr>
+        <w:t xml:space="preserve">Розширення для C++ на систему та Visual Studio Code</w:t>
+      </w:r>
+      <w:r>
+        <w:rPr>
+          <w:rtl w:val="0"/>
+        </w:rPr>
+      </w:r>
+    </w:p>
+    <w:p>
+      <w:pPr>
+        <w:numPr>
+          <w:ilvl w:val="0"/>
+          <w:numId w:val="5"/>
+        </w:numPr>
+        <w:spacing w:line="240" w:lineRule="auto"/>
+        <w:ind w:left="720" w:hanging="360"/>
+        <w:rPr>
+          <w:rFonts w:ascii="Times New Roman" w:cs="Times New Roman" w:eastAsia="Times New Roman" w:hAnsi="Times New Roman"/>
+          <w:sz w:val="24"/>
+          <w:szCs w:val="24"/>
+        </w:rPr>
+      </w:pPr>
+      <w:r>
+        <w:rPr>
+          <w:rFonts w:ascii="Times New Roman" w:cs="Times New Roman" w:eastAsia="Times New Roman" w:hAnsi="Times New Roman"/>
+          <w:sz w:val="24"/>
+          <w:szCs w:val="24"/>
+          <w:rtl w:val="0"/>
+        </w:rPr>
+        <w:t xml:space="preserve">Тема №6:Git та команди</w:t>
+      </w:r>
+    </w:p>
+    <w:p>
+      <w:pPr>
+        <w:numPr>
+          <w:ilvl w:val="0"/>
+          <w:numId w:val="5"/>
+        </w:numPr>
+        <w:spacing w:line="240" w:lineRule="auto"/>
+        <w:ind w:left="720" w:hanging="360"/>
+        <w:rPr>
+          <w:rFonts w:ascii="Times New Roman" w:cs="Times New Roman" w:eastAsia="Times New Roman" w:hAnsi="Times New Roman"/>
+          <w:sz w:val="24"/>
+          <w:szCs w:val="24"/>
+        </w:rPr>
+      </w:pPr>
+      <w:r>
+        <w:rPr>
+          <w:rFonts w:ascii="Times New Roman" w:cs="Times New Roman" w:eastAsia="Times New Roman" w:hAnsi="Times New Roman"/>
+          <w:sz w:val="24"/>
+          <w:szCs w:val="24"/>
+          <w:rtl w:val="0"/>
+        </w:rPr>
+        <w:t xml:space="preserve">Тема №7:GitHub pull requests</w:t>
+      </w:r>
+    </w:p>
+    <w:p>
+      <w:pPr>
+        <w:numPr>
+          <w:ilvl w:val="0"/>
+          <w:numId w:val="5"/>
+        </w:numPr>
+        <w:spacing w:line="240" w:lineRule="auto"/>
+        <w:ind w:left="720" w:hanging="360"/>
+        <w:rPr>
+          <w:rFonts w:ascii="Times New Roman" w:cs="Times New Roman" w:eastAsia="Times New Roman" w:hAnsi="Times New Roman"/>
+          <w:sz w:val="24"/>
+          <w:szCs w:val="24"/>
+        </w:rPr>
+      </w:pPr>
+      <w:r>
+        <w:rPr>
+          <w:rFonts w:ascii="Times New Roman" w:cs="Times New Roman" w:eastAsia="Times New Roman" w:hAnsi="Times New Roman"/>
+          <w:sz w:val="24"/>
+          <w:szCs w:val="24"/>
+          <w:rtl w:val="0"/>
+        </w:rPr>
+        <w:t xml:space="preserve">Тема №8:Trello</w:t>
+      </w:r>
+    </w:p>
+    <w:p>
+      <w:pPr>
+        <w:numPr>
+          <w:ilvl w:val="0"/>
+          <w:numId w:val="5"/>
+        </w:numPr>
+        <w:spacing w:line="240" w:lineRule="auto"/>
+        <w:ind w:left="720" w:hanging="360"/>
+        <w:rPr>
+          <w:rFonts w:ascii="Times New Roman" w:cs="Times New Roman" w:eastAsia="Times New Roman" w:hAnsi="Times New Roman"/>
+          <w:sz w:val="24"/>
+          <w:szCs w:val="24"/>
+        </w:rPr>
+      </w:pPr>
+      <w:r>
+        <w:rPr>
+          <w:rFonts w:ascii="Times New Roman" w:cs="Times New Roman" w:eastAsia="Times New Roman" w:hAnsi="Times New Roman"/>
+          <w:sz w:val="24"/>
+          <w:szCs w:val="24"/>
+          <w:rtl w:val="0"/>
+        </w:rPr>
+        <w:t xml:space="preserve">Тема №9:Algotester</w:t>
+      </w:r>
+    </w:p>
+    <w:p>
+      <w:pPr>
+        <w:numPr>
+          <w:ilvl w:val="0"/>
+          <w:numId w:val="5"/>
+        </w:numPr>
+        <w:spacing w:line="240" w:lineRule="auto"/>
+        <w:ind w:left="720" w:hanging="360"/>
+        <w:rPr>
+          <w:rFonts w:ascii="Times New Roman" w:cs="Times New Roman" w:eastAsia="Times New Roman" w:hAnsi="Times New Roman"/>
+          <w:sz w:val="24"/>
+          <w:szCs w:val="24"/>
+        </w:rPr>
+      </w:pPr>
+      <w:r>
+        <w:rPr>
+          <w:rFonts w:ascii="Times New Roman" w:cs="Times New Roman" w:eastAsia="Times New Roman" w:hAnsi="Times New Roman"/>
+          <w:sz w:val="24"/>
+          <w:szCs w:val="24"/>
+          <w:rtl w:val="0"/>
+        </w:rPr>
+        <w:t xml:space="preserve">Тема №10:</w:t>
+      </w:r>
+      <w:r>
+        <w:rPr>
+          <w:rFonts w:ascii="Calibri" w:cs="Calibri" w:eastAsia="Calibri" w:hAnsi="Calibri"/>
+          <w:sz w:val="24"/>
+          <w:szCs w:val="24"/>
+          <w:rtl w:val="0"/>
+        </w:rPr>
+        <w:t xml:space="preserve"> FlowCharts та Draw.io</w:t>
       </w:r>
       <w:r>
         <w:rPr>
@@ -637,278 +1172,6 @@
           <w:ilvl w:val="0"/>
           <w:numId w:val="3"/>
         </w:numPr>
-        <w:spacing w:line="240" w:lineRule="auto"/>
-        <w:ind w:left="720" w:hanging="360"/>
-        <w:rPr>
-          <w:rFonts w:ascii="Times New Roman" w:cs="Times New Roman" w:eastAsia="Times New Roman" w:hAnsi="Times New Roman"/>
-          <w:sz w:val="24"/>
-          <w:szCs w:val="24"/>
-        </w:rPr>
-      </w:pPr>
-      <w:r>
-        <w:rPr>
-          <w:rFonts w:ascii="Times New Roman" w:cs="Times New Roman" w:eastAsia="Times New Roman" w:hAnsi="Times New Roman"/>
-          <w:sz w:val="24"/>
-          <w:szCs w:val="24"/>
-          <w:rtl w:val="0"/>
-        </w:rPr>
-        <w:t xml:space="preserve">Тема №2: </w:t>
-      </w:r>
-      <w:r>
-        <w:rPr>
-          <w:rFonts w:ascii="Calibri" w:cs="Calibri" w:eastAsia="Calibri" w:hAnsi="Calibri"/>
-          <w:sz w:val="24"/>
-          <w:szCs w:val="24"/>
-          <w:rtl w:val="0"/>
-        </w:rPr>
-        <w:t xml:space="preserve">Console Commands  в Linux</w:t>
-      </w:r>
-      <w:r>
-        <w:rPr>
-          <w:rtl w:val="0"/>
-        </w:rPr>
-      </w:r>
-    </w:p>
-    <w:p>
-      <w:pPr>
-        <w:numPr>
-          <w:ilvl w:val="0"/>
-          <w:numId w:val="3"/>
-        </w:numPr>
-        <w:spacing w:line="240" w:lineRule="auto"/>
-        <w:ind w:left="720" w:hanging="360"/>
-        <w:rPr>
-          <w:rFonts w:ascii="Times New Roman" w:cs="Times New Roman" w:eastAsia="Times New Roman" w:hAnsi="Times New Roman"/>
-          <w:sz w:val="24"/>
-          <w:szCs w:val="24"/>
-        </w:rPr>
-      </w:pPr>
-      <w:r>
-        <w:rPr>
-          <w:rFonts w:ascii="Times New Roman" w:cs="Times New Roman" w:eastAsia="Times New Roman" w:hAnsi="Times New Roman"/>
-          <w:sz w:val="24"/>
-          <w:szCs w:val="24"/>
-          <w:rtl w:val="0"/>
-        </w:rPr>
-        <w:t xml:space="preserve">Тема №3: </w:t>
-      </w:r>
-      <w:r>
-        <w:rPr>
-          <w:rFonts w:ascii="Calibri" w:cs="Calibri" w:eastAsia="Calibri" w:hAnsi="Calibri"/>
-          <w:sz w:val="24"/>
-          <w:szCs w:val="24"/>
-          <w:rtl w:val="0"/>
-        </w:rPr>
-        <w:t xml:space="preserve">Visual Studio Code</w:t>
-      </w:r>
-      <w:r>
-        <w:rPr>
-          <w:rtl w:val="0"/>
-        </w:rPr>
-      </w:r>
-    </w:p>
-    <w:p>
-      <w:pPr>
-        <w:numPr>
-          <w:ilvl w:val="0"/>
-          <w:numId w:val="3"/>
-        </w:numPr>
-        <w:spacing w:line="240" w:lineRule="auto"/>
-        <w:ind w:left="720" w:hanging="360"/>
-        <w:rPr>
-          <w:rFonts w:ascii="Times New Roman" w:cs="Times New Roman" w:eastAsia="Times New Roman" w:hAnsi="Times New Roman"/>
-          <w:sz w:val="24"/>
-          <w:szCs w:val="24"/>
-        </w:rPr>
-      </w:pPr>
-      <w:r>
-        <w:rPr>
-          <w:rFonts w:ascii="Times New Roman" w:cs="Times New Roman" w:eastAsia="Times New Roman" w:hAnsi="Times New Roman"/>
-          <w:sz w:val="24"/>
-          <w:szCs w:val="24"/>
-          <w:rtl w:val="0"/>
-        </w:rPr>
-        <w:t xml:space="preserve">Тема №4: Дебагер та лінкер для C++</w:t>
-      </w:r>
-    </w:p>
-    <w:p>
-      <w:pPr>
-        <w:numPr>
-          <w:ilvl w:val="0"/>
-          <w:numId w:val="3"/>
-        </w:numPr>
-        <w:spacing w:line="240" w:lineRule="auto"/>
-        <w:ind w:left="720" w:hanging="360"/>
-        <w:rPr>
-          <w:rFonts w:ascii="Times New Roman" w:cs="Times New Roman" w:eastAsia="Times New Roman" w:hAnsi="Times New Roman"/>
-          <w:sz w:val="24"/>
-          <w:szCs w:val="24"/>
-        </w:rPr>
-      </w:pPr>
-      <w:r>
-        <w:rPr>
-          <w:rFonts w:ascii="Times New Roman" w:cs="Times New Roman" w:eastAsia="Times New Roman" w:hAnsi="Times New Roman"/>
-          <w:sz w:val="24"/>
-          <w:szCs w:val="24"/>
-          <w:rtl w:val="0"/>
-        </w:rPr>
-        <w:t xml:space="preserve">Тема №5 </w:t>
-      </w:r>
-      <w:r>
-        <w:rPr>
-          <w:rFonts w:ascii="Calibri" w:cs="Calibri" w:eastAsia="Calibri" w:hAnsi="Calibri"/>
-          <w:sz w:val="24"/>
-          <w:szCs w:val="24"/>
-          <w:rtl w:val="0"/>
-        </w:rPr>
-        <w:t xml:space="preserve">Розширення для C++ на систему та Visual Studio Code</w:t>
-      </w:r>
-      <w:r>
-        <w:rPr>
-          <w:rtl w:val="0"/>
-        </w:rPr>
-      </w:r>
-    </w:p>
-    <w:p>
-      <w:pPr>
-        <w:numPr>
-          <w:ilvl w:val="0"/>
-          <w:numId w:val="3"/>
-        </w:numPr>
-        <w:spacing w:line="240" w:lineRule="auto"/>
-        <w:ind w:left="720" w:hanging="360"/>
-        <w:rPr>
-          <w:rFonts w:ascii="Times New Roman" w:cs="Times New Roman" w:eastAsia="Times New Roman" w:hAnsi="Times New Roman"/>
-          <w:sz w:val="24"/>
-          <w:szCs w:val="24"/>
-        </w:rPr>
-      </w:pPr>
-      <w:r>
-        <w:rPr>
-          <w:rFonts w:ascii="Times New Roman" w:cs="Times New Roman" w:eastAsia="Times New Roman" w:hAnsi="Times New Roman"/>
-          <w:sz w:val="24"/>
-          <w:szCs w:val="24"/>
-          <w:rtl w:val="0"/>
-        </w:rPr>
-        <w:t xml:space="preserve">Тема №6:Git та команди</w:t>
-      </w:r>
-    </w:p>
-    <w:p>
-      <w:pPr>
-        <w:numPr>
-          <w:ilvl w:val="0"/>
-          <w:numId w:val="3"/>
-        </w:numPr>
-        <w:spacing w:line="240" w:lineRule="auto"/>
-        <w:ind w:left="720" w:hanging="360"/>
-        <w:rPr>
-          <w:rFonts w:ascii="Times New Roman" w:cs="Times New Roman" w:eastAsia="Times New Roman" w:hAnsi="Times New Roman"/>
-          <w:sz w:val="24"/>
-          <w:szCs w:val="24"/>
-        </w:rPr>
-      </w:pPr>
-      <w:r>
-        <w:rPr>
-          <w:rFonts w:ascii="Times New Roman" w:cs="Times New Roman" w:eastAsia="Times New Roman" w:hAnsi="Times New Roman"/>
-          <w:sz w:val="24"/>
-          <w:szCs w:val="24"/>
-          <w:rtl w:val="0"/>
-        </w:rPr>
-        <w:t xml:space="preserve">Тема №7:GitHub pull requests</w:t>
-      </w:r>
-    </w:p>
-    <w:p>
-      <w:pPr>
-        <w:numPr>
-          <w:ilvl w:val="0"/>
-          <w:numId w:val="3"/>
-        </w:numPr>
-        <w:spacing w:line="240" w:lineRule="auto"/>
-        <w:ind w:left="720" w:hanging="360"/>
-        <w:rPr>
-          <w:rFonts w:ascii="Times New Roman" w:cs="Times New Roman" w:eastAsia="Times New Roman" w:hAnsi="Times New Roman"/>
-          <w:sz w:val="24"/>
-          <w:szCs w:val="24"/>
-        </w:rPr>
-      </w:pPr>
-      <w:r>
-        <w:rPr>
-          <w:rFonts w:ascii="Times New Roman" w:cs="Times New Roman" w:eastAsia="Times New Roman" w:hAnsi="Times New Roman"/>
-          <w:sz w:val="24"/>
-          <w:szCs w:val="24"/>
-          <w:rtl w:val="0"/>
-        </w:rPr>
-        <w:t xml:space="preserve">Тема №8:Trello</w:t>
-      </w:r>
-    </w:p>
-    <w:p>
-      <w:pPr>
-        <w:numPr>
-          <w:ilvl w:val="0"/>
-          <w:numId w:val="3"/>
-        </w:numPr>
-        <w:spacing w:line="240" w:lineRule="auto"/>
-        <w:ind w:left="720" w:hanging="360"/>
-        <w:rPr>
-          <w:rFonts w:ascii="Times New Roman" w:cs="Times New Roman" w:eastAsia="Times New Roman" w:hAnsi="Times New Roman"/>
-          <w:sz w:val="24"/>
-          <w:szCs w:val="24"/>
-        </w:rPr>
-      </w:pPr>
-      <w:r>
-        <w:rPr>
-          <w:rFonts w:ascii="Times New Roman" w:cs="Times New Roman" w:eastAsia="Times New Roman" w:hAnsi="Times New Roman"/>
-          <w:sz w:val="24"/>
-          <w:szCs w:val="24"/>
-          <w:rtl w:val="0"/>
-        </w:rPr>
-        <w:t xml:space="preserve">Тема №9:Algotester</w:t>
-      </w:r>
-    </w:p>
-    <w:p>
-      <w:pPr>
-        <w:numPr>
-          <w:ilvl w:val="0"/>
-          <w:numId w:val="3"/>
-        </w:numPr>
-        <w:spacing w:line="240" w:lineRule="auto"/>
-        <w:ind w:left="720" w:hanging="360"/>
-        <w:rPr>
-          <w:rFonts w:ascii="Times New Roman" w:cs="Times New Roman" w:eastAsia="Times New Roman" w:hAnsi="Times New Roman"/>
-          <w:sz w:val="24"/>
-          <w:szCs w:val="24"/>
-        </w:rPr>
-      </w:pPr>
-      <w:r>
-        <w:rPr>
-          <w:rFonts w:ascii="Times New Roman" w:cs="Times New Roman" w:eastAsia="Times New Roman" w:hAnsi="Times New Roman"/>
-          <w:sz w:val="24"/>
-          <w:szCs w:val="24"/>
-          <w:rtl w:val="0"/>
-        </w:rPr>
-        <w:t xml:space="preserve">Тема №10:</w:t>
-      </w:r>
-      <w:r>
-        <w:rPr>
-          <w:rFonts w:ascii="Calibri" w:cs="Calibri" w:eastAsia="Calibri" w:hAnsi="Calibri"/>
-          <w:sz w:val="24"/>
-          <w:szCs w:val="24"/>
-          <w:rtl w:val="0"/>
-        </w:rPr>
-        <w:t xml:space="preserve"> FlowCharts та Draw.io</w:t>
-      </w:r>
-      <w:r>
-        <w:rPr>
-          <w:rtl w:val="0"/>
-        </w:rPr>
-      </w:r>
-    </w:p>
-    <w:p>
-      <w:pPr>
-        <w:numPr>
-          <w:ilvl w:val="0"/>
-          <w:numId w:val="1"/>
-        </w:numPr>
         <w:spacing w:line="276" w:lineRule="auto"/>
         <w:ind w:left="720" w:hanging="360"/>
         <w:rPr>
@@ -931,7 +1194,7 @@
       <w:pPr>
         <w:numPr>
           <w:ilvl w:val="0"/>
-          <w:numId w:val="5"/>
+          <w:numId w:val="2"/>
         </w:numPr>
         <w:spacing w:line="240" w:lineRule="auto"/>
         <w:ind w:left="720" w:hanging="360"/>
@@ -973,7 +1236,7 @@
       <w:pPr>
         <w:numPr>
           <w:ilvl w:val="1"/>
-          <w:numId w:val="5"/>
+          <w:numId w:val="2"/>
         </w:numPr>
         <w:spacing w:line="240" w:lineRule="auto"/>
         <w:ind w:left="1440" w:hanging="360"/>
@@ -997,7 +1260,7 @@
       <w:pPr>
         <w:numPr>
           <w:ilvl w:val="2"/>
-          <w:numId w:val="5"/>
+          <w:numId w:val="2"/>
         </w:numPr>
         <w:spacing w:line="240" w:lineRule="auto"/>
         <w:ind w:left="2160" w:hanging="360"/>
@@ -1007,7 +1270,7 @@
           <w:szCs w:val="24"/>
         </w:rPr>
       </w:pPr>
-      <w:hyperlink r:id="rId7">
+      <w:hyperlink r:id="rId8">
         <w:r>
           <w:rPr>
             <w:rFonts w:ascii="Times New Roman" w:cs="Times New Roman" w:eastAsia="Times New Roman" w:hAnsi="Times New Roman"/>
@@ -1030,7 +1293,7 @@
       <w:pPr>
         <w:numPr>
           <w:ilvl w:val="1"/>
-          <w:numId w:val="5"/>
+          <w:numId w:val="2"/>
         </w:numPr>
         <w:spacing w:line="240" w:lineRule="auto"/>
         <w:ind w:left="1440" w:hanging="360"/>
@@ -1054,7 +1317,7 @@
       <w:pPr>
         <w:numPr>
           <w:ilvl w:val="2"/>
-          <w:numId w:val="5"/>
+          <w:numId w:val="2"/>
         </w:numPr>
         <w:spacing w:line="240" w:lineRule="auto"/>
         <w:ind w:left="2160" w:hanging="360"/>
@@ -1120,9 +1383,123 @@
       <w:pPr>
         <w:numPr>
           <w:ilvl w:val="1"/>
+          <w:numId w:val="2"/>
+        </w:numPr>
+        <w:spacing w:line="240" w:lineRule="auto"/>
+        <w:ind w:left="1440" w:hanging="360"/>
+        <w:rPr>
+          <w:rFonts w:ascii="Times New Roman" w:cs="Times New Roman" w:eastAsia="Times New Roman" w:hAnsi="Times New Roman"/>
+          <w:sz w:val="24"/>
+          <w:szCs w:val="24"/>
+        </w:rPr>
+      </w:pPr>
+      <w:r>
+        <w:rPr>
+          <w:rFonts w:ascii="Times New Roman" w:cs="Times New Roman" w:eastAsia="Times New Roman" w:hAnsi="Times New Roman"/>
+          <w:sz w:val="24"/>
+          <w:szCs w:val="24"/>
+          <w:rtl w:val="0"/>
+        </w:rPr>
+        <w:t xml:space="preserve">Статус: Ознайомлений</w:t>
+      </w:r>
+    </w:p>
+    <w:p>
+      <w:pPr>
+        <w:numPr>
+          <w:ilvl w:val="1"/>
+          <w:numId w:val="2"/>
+        </w:numPr>
+        <w:spacing w:line="240" w:lineRule="auto"/>
+        <w:ind w:left="1440" w:hanging="360"/>
+        <w:rPr>
+          <w:rFonts w:ascii="Times New Roman" w:cs="Times New Roman" w:eastAsia="Times New Roman" w:hAnsi="Times New Roman"/>
+          <w:sz w:val="24"/>
+          <w:szCs w:val="24"/>
+        </w:rPr>
+      </w:pPr>
+      <w:r>
+        <w:rPr>
+          <w:rFonts w:ascii="Times New Roman" w:cs="Times New Roman" w:eastAsia="Times New Roman" w:hAnsi="Times New Roman"/>
+          <w:sz w:val="24"/>
+          <w:szCs w:val="24"/>
+          <w:rtl w:val="0"/>
+        </w:rPr>
+        <w:t xml:space="preserve">Початок опрацювання теми: 26.09.2023  </w:t>
+      </w:r>
+    </w:p>
+    <w:p>
+      <w:pPr>
+        <w:numPr>
+          <w:ilvl w:val="1"/>
+          <w:numId w:val="2"/>
+        </w:numPr>
+        <w:spacing w:line="240" w:lineRule="auto"/>
+        <w:ind w:left="1440" w:hanging="360"/>
+        <w:rPr>
+          <w:rFonts w:ascii="Times New Roman" w:cs="Times New Roman" w:eastAsia="Times New Roman" w:hAnsi="Times New Roman"/>
+          <w:sz w:val="24"/>
+          <w:szCs w:val="24"/>
+        </w:rPr>
+      </w:pPr>
+      <w:r>
+        <w:rPr>
+          <w:rFonts w:ascii="Times New Roman" w:cs="Times New Roman" w:eastAsia="Times New Roman" w:hAnsi="Times New Roman"/>
+          <w:sz w:val="24"/>
+          <w:szCs w:val="24"/>
+          <w:rtl w:val="0"/>
+        </w:rPr>
+        <w:t xml:space="preserve">Звершення опрацювання теми: 15.10.2023</w:t>
+      </w:r>
+    </w:p>
+    <w:p>
+      <w:pPr>
+        <w:numPr>
+          <w:ilvl w:val="0"/>
           <w:numId w:val="5"/>
         </w:numPr>
         <w:spacing w:line="240" w:lineRule="auto"/>
+        <w:ind w:left="720" w:hanging="360"/>
+        <w:rPr>
+          <w:rFonts w:ascii="Times New Roman" w:cs="Times New Roman" w:eastAsia="Times New Roman" w:hAnsi="Times New Roman"/>
+          <w:sz w:val="24"/>
+          <w:szCs w:val="24"/>
+        </w:rPr>
+      </w:pPr>
+      <w:r>
+        <w:rPr>
+          <w:rFonts w:ascii="Times New Roman" w:cs="Times New Roman" w:eastAsia="Times New Roman" w:hAnsi="Times New Roman"/>
+          <w:sz w:val="24"/>
+          <w:szCs w:val="24"/>
+          <w:rtl w:val="0"/>
+        </w:rPr>
+        <w:t xml:space="preserve">Тема №2: </w:t>
+      </w:r>
+      <w:r>
+        <w:rPr>
+          <w:rFonts w:ascii="Calibri" w:cs="Calibri" w:eastAsia="Calibri" w:hAnsi="Calibri"/>
+          <w:sz w:val="24"/>
+          <w:szCs w:val="24"/>
+          <w:rtl w:val="0"/>
+        </w:rPr>
+        <w:t xml:space="preserve">Console Commands  в Linux</w:t>
+      </w:r>
+      <w:r>
+        <w:rPr>
+          <w:rFonts w:ascii="Times New Roman" w:cs="Times New Roman" w:eastAsia="Times New Roman" w:hAnsi="Times New Roman"/>
+          <w:sz w:val="24"/>
+          <w:szCs w:val="24"/>
+          <w:rtl w:val="0"/>
+        </w:rPr>
+        <w:t xml:space="preserve">.</w:t>
+      </w:r>
+    </w:p>
+    <w:p>
+      <w:pPr>
+        <w:numPr>
+          <w:ilvl w:val="1"/>
+          <w:numId w:val="2"/>
+        </w:numPr>
+        <w:spacing w:line="240" w:lineRule="auto"/>
         <w:ind w:left="1440" w:hanging="360"/>
         <w:rPr>
           <w:rFonts w:ascii="Times New Roman" w:cs="Times New Roman" w:eastAsia="Times New Roman" w:hAnsi="Times New Roman"/>
@@ -1137,120 +1514,6 @@
           <w:szCs w:val="24"/>
           <w:rtl w:val="0"/>
         </w:rPr>
-        <w:t xml:space="preserve">Статус: Ознайомлений</w:t>
-      </w:r>
-    </w:p>
-    <w:p>
-      <w:pPr>
-        <w:numPr>
-          <w:ilvl w:val="1"/>
-          <w:numId w:val="5"/>
-        </w:numPr>
-        <w:spacing w:line="240" w:lineRule="auto"/>
-        <w:ind w:left="1440" w:hanging="360"/>
-        <w:rPr>
-          <w:rFonts w:ascii="Times New Roman" w:cs="Times New Roman" w:eastAsia="Times New Roman" w:hAnsi="Times New Roman"/>
-          <w:sz w:val="24"/>
-          <w:szCs w:val="24"/>
-        </w:rPr>
-      </w:pPr>
-      <w:r>
-        <w:rPr>
-          <w:rFonts w:ascii="Times New Roman" w:cs="Times New Roman" w:eastAsia="Times New Roman" w:hAnsi="Times New Roman"/>
-          <w:sz w:val="24"/>
-          <w:szCs w:val="24"/>
-          <w:rtl w:val="0"/>
-        </w:rPr>
-        <w:t xml:space="preserve">Початок опрацювання теми: 26.09.2023  </w:t>
-      </w:r>
-    </w:p>
-    <w:p>
-      <w:pPr>
-        <w:numPr>
-          <w:ilvl w:val="1"/>
-          <w:numId w:val="5"/>
-        </w:numPr>
-        <w:spacing w:line="240" w:lineRule="auto"/>
-        <w:ind w:left="1440" w:hanging="360"/>
-        <w:rPr>
-          <w:rFonts w:ascii="Times New Roman" w:cs="Times New Roman" w:eastAsia="Times New Roman" w:hAnsi="Times New Roman"/>
-          <w:sz w:val="24"/>
-          <w:szCs w:val="24"/>
-        </w:rPr>
-      </w:pPr>
-      <w:r>
-        <w:rPr>
-          <w:rFonts w:ascii="Times New Roman" w:cs="Times New Roman" w:eastAsia="Times New Roman" w:hAnsi="Times New Roman"/>
-          <w:sz w:val="24"/>
-          <w:szCs w:val="24"/>
-          <w:rtl w:val="0"/>
-        </w:rPr>
-        <w:t xml:space="preserve">Звершення опрацювання теми: 15.10.2023</w:t>
-      </w:r>
-    </w:p>
-    <w:p>
-      <w:pPr>
-        <w:numPr>
-          <w:ilvl w:val="0"/>
-          <w:numId w:val="3"/>
-        </w:numPr>
-        <w:spacing w:line="240" w:lineRule="auto"/>
-        <w:ind w:left="720" w:hanging="360"/>
-        <w:rPr>
-          <w:rFonts w:ascii="Times New Roman" w:cs="Times New Roman" w:eastAsia="Times New Roman" w:hAnsi="Times New Roman"/>
-          <w:sz w:val="24"/>
-          <w:szCs w:val="24"/>
-        </w:rPr>
-      </w:pPr>
-      <w:r>
-        <w:rPr>
-          <w:rFonts w:ascii="Times New Roman" w:cs="Times New Roman" w:eastAsia="Times New Roman" w:hAnsi="Times New Roman"/>
-          <w:sz w:val="24"/>
-          <w:szCs w:val="24"/>
-          <w:rtl w:val="0"/>
-        </w:rPr>
-        <w:t xml:space="preserve">Тема №2: </w:t>
-      </w:r>
-      <w:r>
-        <w:rPr>
-          <w:rFonts w:ascii="Calibri" w:cs="Calibri" w:eastAsia="Calibri" w:hAnsi="Calibri"/>
-          <w:sz w:val="24"/>
-          <w:szCs w:val="24"/>
-          <w:rtl w:val="0"/>
-        </w:rPr>
-        <w:t xml:space="preserve">Console Commands  в Linux</w:t>
-      </w:r>
-      <w:r>
-        <w:rPr>
-          <w:rFonts w:ascii="Times New Roman" w:cs="Times New Roman" w:eastAsia="Times New Roman" w:hAnsi="Times New Roman"/>
-          <w:sz w:val="24"/>
-          <w:szCs w:val="24"/>
-          <w:rtl w:val="0"/>
-        </w:rPr>
-        <w:t xml:space="preserve">.</w:t>
-      </w:r>
-    </w:p>
-    <w:p>
-      <w:pPr>
-        <w:numPr>
-          <w:ilvl w:val="1"/>
-          <w:numId w:val="5"/>
-        </w:numPr>
-        <w:spacing w:line="240" w:lineRule="auto"/>
-        <w:ind w:left="1440" w:hanging="360"/>
-        <w:rPr>
-          <w:rFonts w:ascii="Times New Roman" w:cs="Times New Roman" w:eastAsia="Times New Roman" w:hAnsi="Times New Roman"/>
-          <w:sz w:val="24"/>
-          <w:szCs w:val="24"/>
-        </w:rPr>
-      </w:pPr>
-      <w:r>
-        <w:rPr>
-          <w:rFonts w:ascii="Times New Roman" w:cs="Times New Roman" w:eastAsia="Times New Roman" w:hAnsi="Times New Roman"/>
-          <w:sz w:val="24"/>
-          <w:szCs w:val="24"/>
-          <w:rtl w:val="0"/>
-        </w:rPr>
         <w:t xml:space="preserve">Джерела Інформації:</w:t>
       </w:r>
     </w:p>
@@ -1258,7 +1521,7 @@
       <w:pPr>
         <w:numPr>
           <w:ilvl w:val="2"/>
-          <w:numId w:val="5"/>
+          <w:numId w:val="2"/>
         </w:numPr>
         <w:spacing w:line="240" w:lineRule="auto"/>
         <w:ind w:left="2160" w:hanging="360"/>
@@ -1268,7 +1531,7 @@
           <w:szCs w:val="24"/>
         </w:rPr>
       </w:pPr>
-      <w:hyperlink r:id="rId8">
+      <w:hyperlink r:id="rId9">
         <w:r>
           <w:rPr>
             <w:rFonts w:ascii="Times New Roman" w:cs="Times New Roman" w:eastAsia="Times New Roman" w:hAnsi="Times New Roman"/>
@@ -1295,7 +1558,7 @@
       <w:pPr>
         <w:numPr>
           <w:ilvl w:val="1"/>
-          <w:numId w:val="5"/>
+          <w:numId w:val="2"/>
         </w:numPr>
         <w:spacing w:line="240" w:lineRule="auto"/>
         <w:ind w:left="1440" w:hanging="360"/>
@@ -1319,7 +1582,7 @@
       <w:pPr>
         <w:numPr>
           <w:ilvl w:val="2"/>
-          <w:numId w:val="5"/>
+          <w:numId w:val="2"/>
         </w:numPr>
         <w:spacing w:line="240" w:lineRule="auto"/>
         <w:ind w:left="2160" w:hanging="360"/>
@@ -1438,7 +1701,7 @@
       <w:pPr>
         <w:numPr>
           <w:ilvl w:val="1"/>
-          <w:numId w:val="5"/>
+          <w:numId w:val="2"/>
         </w:numPr>
         <w:spacing w:line="240" w:lineRule="auto"/>
         <w:ind w:left="1440" w:hanging="360"/>
@@ -1462,7 +1725,7 @@
       <w:pPr>
         <w:numPr>
           <w:ilvl w:val="1"/>
-          <w:numId w:val="5"/>
+          <w:numId w:val="2"/>
         </w:numPr>
         <w:spacing w:line="240" w:lineRule="auto"/>
         <w:ind w:left="1440" w:hanging="360"/>
@@ -1486,7 +1749,7 @@
       <w:pPr>
         <w:numPr>
           <w:ilvl w:val="1"/>
-          <w:numId w:val="5"/>
+          <w:numId w:val="2"/>
         </w:numPr>
         <w:spacing w:line="240" w:lineRule="auto"/>
         <w:ind w:left="1440" w:hanging="360"/>
@@ -1510,7 +1773,7 @@
       <w:pPr>
         <w:numPr>
           <w:ilvl w:val="0"/>
-          <w:numId w:val="5"/>
+          <w:numId w:val="2"/>
         </w:numPr>
         <w:spacing w:line="240" w:lineRule="auto"/>
         <w:ind w:left="720" w:hanging="360"/>
@@ -1552,7 +1815,7 @@
       <w:pPr>
         <w:numPr>
           <w:ilvl w:val="1"/>
-          <w:numId w:val="5"/>
+          <w:numId w:val="2"/>
         </w:numPr>
         <w:spacing w:line="240" w:lineRule="auto"/>
         <w:ind w:left="1440" w:hanging="360"/>
@@ -1576,7 +1839,7 @@
       <w:pPr>
         <w:numPr>
           <w:ilvl w:val="2"/>
-          <w:numId w:val="5"/>
+          <w:numId w:val="2"/>
         </w:numPr>
         <w:spacing w:line="240" w:lineRule="auto"/>
         <w:ind w:left="2160" w:hanging="360"/>
@@ -1586,7 +1849,7 @@
           <w:szCs w:val="24"/>
         </w:rPr>
       </w:pPr>
-      <w:hyperlink r:id="rId9">
+      <w:hyperlink r:id="rId10">
         <w:r>
           <w:rPr>
             <w:rFonts w:ascii="Times New Roman" w:cs="Times New Roman" w:eastAsia="Times New Roman" w:hAnsi="Times New Roman"/>
@@ -1609,7 +1872,7 @@
       <w:pPr>
         <w:numPr>
           <w:ilvl w:val="1"/>
-          <w:numId w:val="5"/>
+          <w:numId w:val="2"/>
         </w:numPr>
         <w:spacing w:line="240" w:lineRule="auto"/>
         <w:ind w:left="1440" w:hanging="360"/>
@@ -1633,7 +1896,7 @@
       <w:pPr>
         <w:numPr>
           <w:ilvl w:val="2"/>
-          <w:numId w:val="5"/>
+          <w:numId w:val="2"/>
         </w:numPr>
         <w:spacing w:line="240" w:lineRule="auto"/>
         <w:ind w:left="2160" w:hanging="360"/>
@@ -1657,7 +1920,7 @@
       <w:pPr>
         <w:numPr>
           <w:ilvl w:val="1"/>
-          <w:numId w:val="5"/>
+          <w:numId w:val="2"/>
         </w:numPr>
         <w:spacing w:line="240" w:lineRule="auto"/>
         <w:ind w:left="1440" w:hanging="360"/>
@@ -1681,7 +1944,7 @@
       <w:pPr>
         <w:numPr>
           <w:ilvl w:val="1"/>
-          <w:numId w:val="5"/>
+          <w:numId w:val="2"/>
         </w:numPr>
         <w:spacing w:line="240" w:lineRule="auto"/>
         <w:ind w:left="1440" w:hanging="360"/>
@@ -1705,7 +1968,7 @@
       <w:pPr>
         <w:numPr>
           <w:ilvl w:val="1"/>
-          <w:numId w:val="5"/>
+          <w:numId w:val="2"/>
         </w:numPr>
         <w:spacing w:line="240" w:lineRule="auto"/>
         <w:ind w:left="1440" w:hanging="360"/>
@@ -1729,7 +1992,7 @@
       <w:pPr>
         <w:numPr>
           <w:ilvl w:val="0"/>
-          <w:numId w:val="5"/>
+          <w:numId w:val="2"/>
         </w:numPr>
         <w:spacing w:line="240" w:lineRule="auto"/>
         <w:ind w:left="720" w:hanging="360"/>
@@ -1753,7 +2016,7 @@
       <w:pPr>
         <w:numPr>
           <w:ilvl w:val="1"/>
-          <w:numId w:val="5"/>
+          <w:numId w:val="2"/>
         </w:numPr>
         <w:spacing w:line="240" w:lineRule="auto"/>
         <w:ind w:left="1440" w:hanging="360"/>
@@ -1777,7 +2040,7 @@
       <w:pPr>
         <w:numPr>
           <w:ilvl w:val="2"/>
-          <w:numId w:val="5"/>
+          <w:numId w:val="2"/>
         </w:numPr>
         <w:spacing w:line="240" w:lineRule="auto"/>
         <w:ind w:left="2160" w:hanging="360"/>
@@ -1787,7 +2050,7 @@
           <w:szCs w:val="24"/>
         </w:rPr>
       </w:pPr>
-      <w:hyperlink r:id="rId10">
+      <w:hyperlink r:id="rId11">
         <w:r>
           <w:rPr>
             <w:rFonts w:ascii="Times New Roman" w:cs="Times New Roman" w:eastAsia="Times New Roman" w:hAnsi="Times New Roman"/>
@@ -1810,7 +2073,7 @@
       <w:pPr>
         <w:numPr>
           <w:ilvl w:val="1"/>
-          <w:numId w:val="5"/>
+          <w:numId w:val="2"/>
         </w:numPr>
         <w:spacing w:line="240" w:lineRule="auto"/>
         <w:ind w:left="1440" w:hanging="360"/>
@@ -1834,7 +2097,7 @@
       <w:pPr>
         <w:numPr>
           <w:ilvl w:val="2"/>
-          <w:numId w:val="5"/>
+          <w:numId w:val="2"/>
         </w:numPr>
         <w:spacing w:line="240" w:lineRule="auto"/>
         <w:ind w:left="2160" w:hanging="360"/>
@@ -1858,7 +2121,7 @@
       <w:pPr>
         <w:numPr>
           <w:ilvl w:val="1"/>
-          <w:numId w:val="5"/>
+          <w:numId w:val="2"/>
         </w:numPr>
         <w:spacing w:line="240" w:lineRule="auto"/>
         <w:ind w:left="1440" w:hanging="360"/>
@@ -1882,7 +2145,7 @@
       <w:pPr>
         <w:numPr>
           <w:ilvl w:val="1"/>
-          <w:numId w:val="5"/>
+          <w:numId w:val="2"/>
         </w:numPr>
         <w:spacing w:line="240" w:lineRule="auto"/>
         <w:ind w:left="1440" w:hanging="360"/>
@@ -1906,7 +2169,7 @@
       <w:pPr>
         <w:numPr>
           <w:ilvl w:val="1"/>
-          <w:numId w:val="5"/>
+          <w:numId w:val="2"/>
         </w:numPr>
         <w:spacing w:line="240" w:lineRule="auto"/>
         <w:ind w:left="1440" w:hanging="360"/>
@@ -1933,7 +2196,7 @@
       <w:pPr>
         <w:numPr>
           <w:ilvl w:val="0"/>
-          <w:numId w:val="5"/>
+          <w:numId w:val="2"/>
         </w:numPr>
         <w:spacing w:line="240" w:lineRule="auto"/>
         <w:ind w:left="720" w:hanging="360"/>
@@ -1971,7 +2234,7 @@
       <w:pPr>
         <w:numPr>
           <w:ilvl w:val="1"/>
-          <w:numId w:val="5"/>
+          <w:numId w:val="2"/>
         </w:numPr>
         <w:spacing w:line="240" w:lineRule="auto"/>
         <w:ind w:left="1440" w:hanging="360"/>
@@ -1995,7 +2258,7 @@
       <w:pPr>
         <w:numPr>
           <w:ilvl w:val="2"/>
-          <w:numId w:val="5"/>
+          <w:numId w:val="2"/>
         </w:numPr>
         <w:spacing w:line="240" w:lineRule="auto"/>
         <w:ind w:left="2160" w:hanging="360"/>
@@ -2005,7 +2268,7 @@
           <w:szCs w:val="24"/>
         </w:rPr>
       </w:pPr>
-      <w:hyperlink r:id="rId11">
+      <w:hyperlink r:id="rId12">
         <w:r>
           <w:rPr>
             <w:rFonts w:ascii="Times New Roman" w:cs="Times New Roman" w:eastAsia="Times New Roman" w:hAnsi="Times New Roman"/>
@@ -2028,9 +2291,152 @@
       <w:pPr>
         <w:numPr>
           <w:ilvl w:val="1"/>
+          <w:numId w:val="2"/>
+        </w:numPr>
+        <w:spacing w:line="240" w:lineRule="auto"/>
+        <w:ind w:left="1440" w:hanging="360"/>
+        <w:rPr>
+          <w:rFonts w:ascii="Times New Roman" w:cs="Times New Roman" w:eastAsia="Times New Roman" w:hAnsi="Times New Roman"/>
+          <w:sz w:val="24"/>
+          <w:szCs w:val="24"/>
+        </w:rPr>
+      </w:pPr>
+      <w:r>
+        <w:rPr>
+          <w:rFonts w:ascii="Times New Roman" w:cs="Times New Roman" w:eastAsia="Times New Roman" w:hAnsi="Times New Roman"/>
+          <w:sz w:val="24"/>
+          <w:szCs w:val="24"/>
+          <w:rtl w:val="0"/>
+        </w:rPr>
+        <w:t xml:space="preserve">Що опрацьовано:</w:t>
+      </w:r>
+    </w:p>
+    <w:p>
+      <w:pPr>
+        <w:spacing w:line="240" w:lineRule="auto"/>
+        <w:ind w:left="2160" w:firstLine="0"/>
+        <w:rPr>
+          <w:rFonts w:ascii="Times New Roman" w:cs="Times New Roman" w:eastAsia="Times New Roman" w:hAnsi="Times New Roman"/>
+          <w:sz w:val="24"/>
+          <w:szCs w:val="24"/>
+        </w:rPr>
+      </w:pPr>
+      <w:r>
+        <w:rPr>
+          <w:rFonts w:ascii="Times New Roman" w:cs="Times New Roman" w:eastAsia="Times New Roman" w:hAnsi="Times New Roman"/>
+          <w:sz w:val="24"/>
+          <w:szCs w:val="24"/>
+          <w:rtl w:val="0"/>
+        </w:rPr>
+        <w:t xml:space="preserve">Скачано у VsCode такі екстеншини як C/C++, CodeRunner.</w:t>
+      </w:r>
+    </w:p>
+    <w:p>
+      <w:pPr>
+        <w:numPr>
+          <w:ilvl w:val="1"/>
+          <w:numId w:val="2"/>
+        </w:numPr>
+        <w:spacing w:line="240" w:lineRule="auto"/>
+        <w:ind w:left="1440" w:hanging="360"/>
+        <w:rPr>
+          <w:rFonts w:ascii="Times New Roman" w:cs="Times New Roman" w:eastAsia="Times New Roman" w:hAnsi="Times New Roman"/>
+          <w:sz w:val="24"/>
+          <w:szCs w:val="24"/>
+        </w:rPr>
+      </w:pPr>
+      <w:r>
+        <w:rPr>
+          <w:rFonts w:ascii="Times New Roman" w:cs="Times New Roman" w:eastAsia="Times New Roman" w:hAnsi="Times New Roman"/>
+          <w:sz w:val="24"/>
+          <w:szCs w:val="24"/>
+          <w:rtl w:val="0"/>
+        </w:rPr>
+        <w:t xml:space="preserve">Статус: Ознайомлений</w:t>
+      </w:r>
+    </w:p>
+    <w:p>
+      <w:pPr>
+        <w:numPr>
+          <w:ilvl w:val="1"/>
+          <w:numId w:val="2"/>
+        </w:numPr>
+        <w:spacing w:line="240" w:lineRule="auto"/>
+        <w:ind w:left="1440" w:hanging="360"/>
+        <w:rPr>
+          <w:rFonts w:ascii="Times New Roman" w:cs="Times New Roman" w:eastAsia="Times New Roman" w:hAnsi="Times New Roman"/>
+          <w:sz w:val="24"/>
+          <w:szCs w:val="24"/>
+        </w:rPr>
+      </w:pPr>
+      <w:r>
+        <w:rPr>
+          <w:rFonts w:ascii="Times New Roman" w:cs="Times New Roman" w:eastAsia="Times New Roman" w:hAnsi="Times New Roman"/>
+          <w:sz w:val="24"/>
+          <w:szCs w:val="24"/>
+          <w:rtl w:val="0"/>
+        </w:rPr>
+        <w:t xml:space="preserve">Початок опрацювання теми: 26.09.2023</w:t>
+      </w:r>
+    </w:p>
+    <w:p>
+      <w:pPr>
+        <w:numPr>
+          <w:ilvl w:val="1"/>
+          <w:numId w:val="2"/>
+        </w:numPr>
+        <w:spacing w:line="240" w:lineRule="auto"/>
+        <w:ind w:left="1440" w:hanging="360"/>
+        <w:rPr>
+          <w:rFonts w:ascii="Times New Roman" w:cs="Times New Roman" w:eastAsia="Times New Roman" w:hAnsi="Times New Roman"/>
+        </w:rPr>
+      </w:pPr>
+      <w:r>
+        <w:rPr>
+          <w:rFonts w:ascii="Times New Roman" w:cs="Times New Roman" w:eastAsia="Times New Roman" w:hAnsi="Times New Roman"/>
+          <w:sz w:val="24"/>
+          <w:szCs w:val="24"/>
+          <w:rtl w:val="0"/>
+        </w:rPr>
+        <w:t xml:space="preserve">Звершення опрацювання теми: 15.10.2023</w:t>
+      </w:r>
+      <w:r>
+        <w:rPr>
+          <w:rtl w:val="0"/>
+        </w:rPr>
+      </w:r>
+    </w:p>
+    <w:p>
+      <w:pPr>
+        <w:numPr>
+          <w:ilvl w:val="0"/>
           <w:numId w:val="5"/>
         </w:numPr>
         <w:spacing w:line="240" w:lineRule="auto"/>
+        <w:ind w:left="720" w:hanging="360"/>
+        <w:rPr>
+          <w:rFonts w:ascii="Times New Roman" w:cs="Times New Roman" w:eastAsia="Times New Roman" w:hAnsi="Times New Roman"/>
+          <w:sz w:val="24"/>
+          <w:szCs w:val="24"/>
+        </w:rPr>
+      </w:pPr>
+      <w:r>
+        <w:rPr>
+          <w:rFonts w:ascii="Times New Roman" w:cs="Times New Roman" w:eastAsia="Times New Roman" w:hAnsi="Times New Roman"/>
+          <w:sz w:val="24"/>
+          <w:szCs w:val="24"/>
+          <w:rtl w:val="0"/>
+        </w:rPr>
+        <w:t xml:space="preserve">Тема №6:Git та команди</w:t>
+      </w:r>
+    </w:p>
+    <w:p>
+      <w:pPr>
+        <w:numPr>
+          <w:ilvl w:val="1"/>
+          <w:numId w:val="2"/>
+        </w:numPr>
+        <w:spacing w:line="240" w:lineRule="auto"/>
         <w:ind w:left="1440" w:hanging="360"/>
         <w:rPr>
           <w:rFonts w:ascii="Times New Roman" w:cs="Times New Roman" w:eastAsia="Times New Roman" w:hAnsi="Times New Roman"/>
@@ -2045,149 +2451,6 @@
           <w:szCs w:val="24"/>
           <w:rtl w:val="0"/>
         </w:rPr>
-        <w:t xml:space="preserve">Що опрацьовано:</w:t>
-      </w:r>
-    </w:p>
-    <w:p>
-      <w:pPr>
-        <w:spacing w:line="240" w:lineRule="auto"/>
-        <w:ind w:left="2160" w:firstLine="0"/>
-        <w:rPr>
-          <w:rFonts w:ascii="Times New Roman" w:cs="Times New Roman" w:eastAsia="Times New Roman" w:hAnsi="Times New Roman"/>
-          <w:sz w:val="24"/>
-          <w:szCs w:val="24"/>
-        </w:rPr>
-      </w:pPr>
-      <w:r>
-        <w:rPr>
-          <w:rFonts w:ascii="Times New Roman" w:cs="Times New Roman" w:eastAsia="Times New Roman" w:hAnsi="Times New Roman"/>
-          <w:sz w:val="24"/>
-          <w:szCs w:val="24"/>
-          <w:rtl w:val="0"/>
-        </w:rPr>
-        <w:t xml:space="preserve">Скачано у VsCode такі екстеншини як C/C++, CodeRunner.</w:t>
-      </w:r>
-    </w:p>
-    <w:p>
-      <w:pPr>
-        <w:numPr>
-          <w:ilvl w:val="1"/>
-          <w:numId w:val="5"/>
-        </w:numPr>
-        <w:spacing w:line="240" w:lineRule="auto"/>
-        <w:ind w:left="1440" w:hanging="360"/>
-        <w:rPr>
-          <w:rFonts w:ascii="Times New Roman" w:cs="Times New Roman" w:eastAsia="Times New Roman" w:hAnsi="Times New Roman"/>
-          <w:sz w:val="24"/>
-          <w:szCs w:val="24"/>
-        </w:rPr>
-      </w:pPr>
-      <w:r>
-        <w:rPr>
-          <w:rFonts w:ascii="Times New Roman" w:cs="Times New Roman" w:eastAsia="Times New Roman" w:hAnsi="Times New Roman"/>
-          <w:sz w:val="24"/>
-          <w:szCs w:val="24"/>
-          <w:rtl w:val="0"/>
-        </w:rPr>
-        <w:t xml:space="preserve">Статус: Ознайомлений</w:t>
-      </w:r>
-    </w:p>
-    <w:p>
-      <w:pPr>
-        <w:numPr>
-          <w:ilvl w:val="1"/>
-          <w:numId w:val="5"/>
-        </w:numPr>
-        <w:spacing w:line="240" w:lineRule="auto"/>
-        <w:ind w:left="1440" w:hanging="360"/>
-        <w:rPr>
-          <w:rFonts w:ascii="Times New Roman" w:cs="Times New Roman" w:eastAsia="Times New Roman" w:hAnsi="Times New Roman"/>
-          <w:sz w:val="24"/>
-          <w:szCs w:val="24"/>
-        </w:rPr>
-      </w:pPr>
-      <w:r>
-        <w:rPr>
-          <w:rFonts w:ascii="Times New Roman" w:cs="Times New Roman" w:eastAsia="Times New Roman" w:hAnsi="Times New Roman"/>
-          <w:sz w:val="24"/>
-          <w:szCs w:val="24"/>
-          <w:rtl w:val="0"/>
-        </w:rPr>
-        <w:t xml:space="preserve">Початок опрацювання теми: 26.09.2023</w:t>
-      </w:r>
-    </w:p>
-    <w:p>
-      <w:pPr>
-        <w:numPr>
-          <w:ilvl w:val="1"/>
-          <w:numId w:val="5"/>
-        </w:numPr>
-        <w:spacing w:line="240" w:lineRule="auto"/>
-        <w:ind w:left="1440" w:hanging="360"/>
-        <w:rPr>
-          <w:rFonts w:ascii="Times New Roman" w:cs="Times New Roman" w:eastAsia="Times New Roman" w:hAnsi="Times New Roman"/>
-        </w:rPr>
-      </w:pPr>
-      <w:r>
-        <w:rPr>
-          <w:rFonts w:ascii="Times New Roman" w:cs="Times New Roman" w:eastAsia="Times New Roman" w:hAnsi="Times New Roman"/>
-          <w:sz w:val="24"/>
-          <w:szCs w:val="24"/>
-          <w:rtl w:val="0"/>
-        </w:rPr>
-        <w:t xml:space="preserve">Звершення опрацювання теми: 15.10.2023</w:t>
-      </w:r>
-      <w:r>
-        <w:rPr>
-          <w:rtl w:val="0"/>
-        </w:rPr>
-      </w:r>
-    </w:p>
-    <w:p>
-      <w:pPr>
-        <w:numPr>
-          <w:ilvl w:val="0"/>
-          <w:numId w:val="3"/>
-        </w:numPr>
-        <w:spacing w:line="240" w:lineRule="auto"/>
-        <w:ind w:left="720" w:hanging="360"/>
-        <w:rPr>
-          <w:rFonts w:ascii="Times New Roman" w:cs="Times New Roman" w:eastAsia="Times New Roman" w:hAnsi="Times New Roman"/>
-          <w:sz w:val="24"/>
-          <w:szCs w:val="24"/>
-        </w:rPr>
-      </w:pPr>
-      <w:r>
-        <w:rPr>
-          <w:rFonts w:ascii="Times New Roman" w:cs="Times New Roman" w:eastAsia="Times New Roman" w:hAnsi="Times New Roman"/>
-          <w:sz w:val="24"/>
-          <w:szCs w:val="24"/>
-          <w:rtl w:val="0"/>
-        </w:rPr>
-        <w:t xml:space="preserve">Тема №6:Git та команди</w:t>
-      </w:r>
-    </w:p>
-    <w:p>
-      <w:pPr>
-        <w:numPr>
-          <w:ilvl w:val="1"/>
-          <w:numId w:val="5"/>
-        </w:numPr>
-        <w:spacing w:line="240" w:lineRule="auto"/>
-        <w:ind w:left="1440" w:hanging="360"/>
-        <w:rPr>
-          <w:rFonts w:ascii="Times New Roman" w:cs="Times New Roman" w:eastAsia="Times New Roman" w:hAnsi="Times New Roman"/>
-          <w:sz w:val="24"/>
-          <w:szCs w:val="24"/>
-        </w:rPr>
-      </w:pPr>
-      <w:r>
-        <w:rPr>
-          <w:rFonts w:ascii="Times New Roman" w:cs="Times New Roman" w:eastAsia="Times New Roman" w:hAnsi="Times New Roman"/>
-          <w:sz w:val="24"/>
-          <w:szCs w:val="24"/>
-          <w:rtl w:val="0"/>
-        </w:rPr>
         <w:t xml:space="preserve">Джерела Інформації:</w:t>
       </w:r>
     </w:p>
@@ -2195,7 +2458,7 @@
       <w:pPr>
         <w:numPr>
           <w:ilvl w:val="2"/>
-          <w:numId w:val="5"/>
+          <w:numId w:val="2"/>
         </w:numPr>
         <w:spacing w:line="240" w:lineRule="auto"/>
         <w:ind w:left="2160" w:hanging="360"/>
@@ -2205,7 +2468,7 @@
           <w:szCs w:val="24"/>
         </w:rPr>
       </w:pPr>
-      <w:hyperlink r:id="rId12">
+      <w:hyperlink r:id="rId13">
         <w:r>
           <w:rPr>
             <w:rFonts w:ascii="Times New Roman" w:cs="Times New Roman" w:eastAsia="Times New Roman" w:hAnsi="Times New Roman"/>
@@ -2228,9 +2491,175 @@
       <w:pPr>
         <w:numPr>
           <w:ilvl w:val="1"/>
+          <w:numId w:val="2"/>
+        </w:numPr>
+        <w:spacing w:line="240" w:lineRule="auto"/>
+        <w:ind w:left="1440" w:hanging="360"/>
+        <w:rPr>
+          <w:rFonts w:ascii="Times New Roman" w:cs="Times New Roman" w:eastAsia="Times New Roman" w:hAnsi="Times New Roman"/>
+          <w:sz w:val="24"/>
+          <w:szCs w:val="24"/>
+        </w:rPr>
+      </w:pPr>
+      <w:r>
+        <w:rPr>
+          <w:rFonts w:ascii="Times New Roman" w:cs="Times New Roman" w:eastAsia="Times New Roman" w:hAnsi="Times New Roman"/>
+          <w:sz w:val="24"/>
+          <w:szCs w:val="24"/>
+          <w:rtl w:val="0"/>
+        </w:rPr>
+        <w:t xml:space="preserve">Що опрацьовано:</w:t>
+      </w:r>
+    </w:p>
+    <w:p>
+      <w:pPr>
+        <w:numPr>
+          <w:ilvl w:val="2"/>
+          <w:numId w:val="2"/>
+        </w:numPr>
+        <w:spacing w:line="240" w:lineRule="auto"/>
+        <w:ind w:left="2160" w:hanging="360"/>
+        <w:rPr>
+          <w:rFonts w:ascii="Times New Roman" w:cs="Times New Roman" w:eastAsia="Times New Roman" w:hAnsi="Times New Roman"/>
+          <w:sz w:val="24"/>
+          <w:szCs w:val="24"/>
+        </w:rPr>
+      </w:pPr>
+      <w:r>
+        <w:rPr>
+          <w:rFonts w:ascii="Times New Roman" w:cs="Times New Roman" w:eastAsia="Times New Roman" w:hAnsi="Times New Roman"/>
+          <w:sz w:val="24"/>
+          <w:szCs w:val="24"/>
+          <w:rtl w:val="0"/>
+        </w:rPr>
+        <w:t xml:space="preserve">Ознайомлено з гітом та з такими командами гіта як </w:t>
+      </w:r>
+      <w:r>
+        <w:rPr>
+          <w:rFonts w:ascii="Times New Roman" w:cs="Times New Roman" w:eastAsia="Times New Roman" w:hAnsi="Times New Roman"/>
+          <w:b w:val="1"/>
+          <w:sz w:val="24"/>
+          <w:szCs w:val="24"/>
+          <w:rtl w:val="0"/>
+        </w:rPr>
+        <w:t xml:space="preserve">git pull, git push, git merge</w:t>
+      </w:r>
+      <w:r>
+        <w:rPr>
+          <w:rFonts w:ascii="Times New Roman" w:cs="Times New Roman" w:eastAsia="Times New Roman" w:hAnsi="Times New Roman"/>
+          <w:sz w:val="24"/>
+          <w:szCs w:val="24"/>
+          <w:rtl w:val="0"/>
+        </w:rPr>
+        <w:t xml:space="preserve"> тощо.</w:t>
+      </w:r>
+    </w:p>
+    <w:p>
+      <w:pPr>
+        <w:numPr>
+          <w:ilvl w:val="1"/>
+          <w:numId w:val="2"/>
+        </w:numPr>
+        <w:spacing w:line="240" w:lineRule="auto"/>
+        <w:ind w:left="1440" w:hanging="360"/>
+        <w:rPr>
+          <w:rFonts w:ascii="Times New Roman" w:cs="Times New Roman" w:eastAsia="Times New Roman" w:hAnsi="Times New Roman"/>
+          <w:sz w:val="24"/>
+          <w:szCs w:val="24"/>
+        </w:rPr>
+      </w:pPr>
+      <w:r>
+        <w:rPr>
+          <w:rFonts w:ascii="Times New Roman" w:cs="Times New Roman" w:eastAsia="Times New Roman" w:hAnsi="Times New Roman"/>
+          <w:sz w:val="24"/>
+          <w:szCs w:val="24"/>
+          <w:rtl w:val="0"/>
+        </w:rPr>
+        <w:t xml:space="preserve">Статус: Ознайомлений</w:t>
+      </w:r>
+    </w:p>
+    <w:p>
+      <w:pPr>
+        <w:numPr>
+          <w:ilvl w:val="1"/>
+          <w:numId w:val="2"/>
+        </w:numPr>
+        <w:spacing w:line="240" w:lineRule="auto"/>
+        <w:ind w:left="1440" w:hanging="360"/>
+        <w:rPr>
+          <w:rFonts w:ascii="Times New Roman" w:cs="Times New Roman" w:eastAsia="Times New Roman" w:hAnsi="Times New Roman"/>
+          <w:sz w:val="24"/>
+          <w:szCs w:val="24"/>
+        </w:rPr>
+      </w:pPr>
+      <w:r>
+        <w:rPr>
+          <w:rFonts w:ascii="Times New Roman" w:cs="Times New Roman" w:eastAsia="Times New Roman" w:hAnsi="Times New Roman"/>
+          <w:sz w:val="24"/>
+          <w:szCs w:val="24"/>
+          <w:rtl w:val="0"/>
+        </w:rPr>
+        <w:t xml:space="preserve">Початок опрацювання теми: 26.09.2023</w:t>
+      </w:r>
+    </w:p>
+    <w:p>
+      <w:pPr>
+        <w:numPr>
+          <w:ilvl w:val="1"/>
+          <w:numId w:val="2"/>
+        </w:numPr>
+        <w:spacing w:line="240" w:lineRule="auto"/>
+        <w:ind w:left="1440" w:hanging="360"/>
+        <w:rPr>
+          <w:rFonts w:ascii="Times New Roman" w:cs="Times New Roman" w:eastAsia="Times New Roman" w:hAnsi="Times New Roman"/>
+        </w:rPr>
+      </w:pPr>
+      <w:r>
+        <w:rPr>
+          <w:rFonts w:ascii="Times New Roman" w:cs="Times New Roman" w:eastAsia="Times New Roman" w:hAnsi="Times New Roman"/>
+          <w:sz w:val="24"/>
+          <w:szCs w:val="24"/>
+          <w:rtl w:val="0"/>
+        </w:rPr>
+        <w:t xml:space="preserve">Завершення опрацювання теми: 15.10.2023</w:t>
+      </w:r>
+      <w:r>
+        <w:rPr>
+          <w:rtl w:val="0"/>
+        </w:rPr>
+      </w:r>
+    </w:p>
+    <w:p>
+      <w:pPr>
+        <w:numPr>
+          <w:ilvl w:val="0"/>
           <w:numId w:val="5"/>
         </w:numPr>
         <w:spacing w:line="240" w:lineRule="auto"/>
+        <w:ind w:left="720" w:hanging="360"/>
+        <w:rPr>
+          <w:rFonts w:ascii="Times New Roman" w:cs="Times New Roman" w:eastAsia="Times New Roman" w:hAnsi="Times New Roman"/>
+          <w:sz w:val="24"/>
+          <w:szCs w:val="24"/>
+        </w:rPr>
+      </w:pPr>
+      <w:r>
+        <w:rPr>
+          <w:rFonts w:ascii="Times New Roman" w:cs="Times New Roman" w:eastAsia="Times New Roman" w:hAnsi="Times New Roman"/>
+          <w:sz w:val="24"/>
+          <w:szCs w:val="24"/>
+          <w:rtl w:val="0"/>
+        </w:rPr>
+        <w:t xml:space="preserve">Тема №7:Git Hub pull requests</w:t>
+      </w:r>
+    </w:p>
+    <w:p>
+      <w:pPr>
+        <w:numPr>
+          <w:ilvl w:val="1"/>
+          <w:numId w:val="2"/>
+        </w:numPr>
+        <w:spacing w:line="240" w:lineRule="auto"/>
         <w:ind w:left="1440" w:hanging="360"/>
         <w:rPr>
           <w:rFonts w:ascii="Times New Roman" w:cs="Times New Roman" w:eastAsia="Times New Roman" w:hAnsi="Times New Roman"/>
@@ -2245,14 +2674,14 @@
           <w:szCs w:val="24"/>
           <w:rtl w:val="0"/>
         </w:rPr>
-        <w:t xml:space="preserve">Що опрацьовано:</w:t>
+        <w:t xml:space="preserve">Джерела Інформації:</w:t>
       </w:r>
     </w:p>
     <w:p>
       <w:pPr>
         <w:numPr>
           <w:ilvl w:val="2"/>
-          <w:numId w:val="5"/>
+          <w:numId w:val="2"/>
         </w:numPr>
         <w:spacing w:line="240" w:lineRule="auto"/>
         <w:ind w:left="2160" w:hanging="360"/>
@@ -2262,173 +2691,7 @@
           <w:szCs w:val="24"/>
         </w:rPr>
       </w:pPr>
-      <w:r>
-        <w:rPr>
-          <w:rFonts w:ascii="Times New Roman" w:cs="Times New Roman" w:eastAsia="Times New Roman" w:hAnsi="Times New Roman"/>
-          <w:sz w:val="24"/>
-          <w:szCs w:val="24"/>
-          <w:rtl w:val="0"/>
-        </w:rPr>
-        <w:t xml:space="preserve">Ознайомлено з гітом та з такими командами гіта як </w:t>
-      </w:r>
-      <w:r>
-        <w:rPr>
-          <w:rFonts w:ascii="Times New Roman" w:cs="Times New Roman" w:eastAsia="Times New Roman" w:hAnsi="Times New Roman"/>
-          <w:b w:val="1"/>
-          <w:sz w:val="24"/>
-          <w:szCs w:val="24"/>
-          <w:rtl w:val="0"/>
-        </w:rPr>
-        <w:t xml:space="preserve">git pull, git push, git merge</w:t>
-      </w:r>
-      <w:r>
-        <w:rPr>
-          <w:rFonts w:ascii="Times New Roman" w:cs="Times New Roman" w:eastAsia="Times New Roman" w:hAnsi="Times New Roman"/>
-          <w:sz w:val="24"/>
-          <w:szCs w:val="24"/>
-          <w:rtl w:val="0"/>
-        </w:rPr>
-        <w:t xml:space="preserve"> тощо.</w:t>
-      </w:r>
-    </w:p>
-    <w:p>
-      <w:pPr>
-        <w:numPr>
-          <w:ilvl w:val="1"/>
-          <w:numId w:val="5"/>
-        </w:numPr>
-        <w:spacing w:line="240" w:lineRule="auto"/>
-        <w:ind w:left="1440" w:hanging="360"/>
-        <w:rPr>
-          <w:rFonts w:ascii="Times New Roman" w:cs="Times New Roman" w:eastAsia="Times New Roman" w:hAnsi="Times New Roman"/>
-          <w:sz w:val="24"/>
-          <w:szCs w:val="24"/>
-        </w:rPr>
-      </w:pPr>
-      <w:r>
-        <w:rPr>
-          <w:rFonts w:ascii="Times New Roman" w:cs="Times New Roman" w:eastAsia="Times New Roman" w:hAnsi="Times New Roman"/>
-          <w:sz w:val="24"/>
-          <w:szCs w:val="24"/>
-          <w:rtl w:val="0"/>
-        </w:rPr>
-        <w:t xml:space="preserve">Статус: Ознайомлений</w:t>
-      </w:r>
-    </w:p>
-    <w:p>
-      <w:pPr>
-        <w:numPr>
-          <w:ilvl w:val="1"/>
-          <w:numId w:val="5"/>
-        </w:numPr>
-        <w:spacing w:line="240" w:lineRule="auto"/>
-        <w:ind w:left="1440" w:hanging="360"/>
-        <w:rPr>
-          <w:rFonts w:ascii="Times New Roman" w:cs="Times New Roman" w:eastAsia="Times New Roman" w:hAnsi="Times New Roman"/>
-          <w:sz w:val="24"/>
-          <w:szCs w:val="24"/>
-        </w:rPr>
-      </w:pPr>
-      <w:r>
-        <w:rPr>
-          <w:rFonts w:ascii="Times New Roman" w:cs="Times New Roman" w:eastAsia="Times New Roman" w:hAnsi="Times New Roman"/>
-          <w:sz w:val="24"/>
-          <w:szCs w:val="24"/>
-          <w:rtl w:val="0"/>
-        </w:rPr>
-        <w:t xml:space="preserve">Початок опрацювання теми: 26.09.2023</w:t>
-      </w:r>
-    </w:p>
-    <w:p>
-      <w:pPr>
-        <w:numPr>
-          <w:ilvl w:val="1"/>
-          <w:numId w:val="5"/>
-        </w:numPr>
-        <w:spacing w:line="240" w:lineRule="auto"/>
-        <w:ind w:left="1440" w:hanging="360"/>
-        <w:rPr>
-          <w:rFonts w:ascii="Times New Roman" w:cs="Times New Roman" w:eastAsia="Times New Roman" w:hAnsi="Times New Roman"/>
-        </w:rPr>
-      </w:pPr>
-      <w:r>
-        <w:rPr>
-          <w:rFonts w:ascii="Times New Roman" w:cs="Times New Roman" w:eastAsia="Times New Roman" w:hAnsi="Times New Roman"/>
-          <w:sz w:val="24"/>
-          <w:szCs w:val="24"/>
-          <w:rtl w:val="0"/>
-        </w:rPr>
-        <w:t xml:space="preserve">Завершення опрацювання теми: 15.10.2023</w:t>
-      </w:r>
-      <w:r>
-        <w:rPr>
-          <w:rtl w:val="0"/>
-        </w:rPr>
-      </w:r>
-    </w:p>
-    <w:p>
-      <w:pPr>
-        <w:numPr>
-          <w:ilvl w:val="0"/>
-          <w:numId w:val="3"/>
-        </w:numPr>
-        <w:spacing w:line="240" w:lineRule="auto"/>
-        <w:ind w:left="720" w:hanging="360"/>
-        <w:rPr>
-          <w:rFonts w:ascii="Times New Roman" w:cs="Times New Roman" w:eastAsia="Times New Roman" w:hAnsi="Times New Roman"/>
-          <w:sz w:val="24"/>
-          <w:szCs w:val="24"/>
-        </w:rPr>
-      </w:pPr>
-      <w:r>
-        <w:rPr>
-          <w:rFonts w:ascii="Times New Roman" w:cs="Times New Roman" w:eastAsia="Times New Roman" w:hAnsi="Times New Roman"/>
-          <w:sz w:val="24"/>
-          <w:szCs w:val="24"/>
-          <w:rtl w:val="0"/>
-        </w:rPr>
-        <w:t xml:space="preserve">Тема №7:Git Hub pull requests</w:t>
-      </w:r>
-    </w:p>
-    <w:p>
-      <w:pPr>
-        <w:numPr>
-          <w:ilvl w:val="1"/>
-          <w:numId w:val="5"/>
-        </w:numPr>
-        <w:spacing w:line="240" w:lineRule="auto"/>
-        <w:ind w:left="1440" w:hanging="360"/>
-        <w:rPr>
-          <w:rFonts w:ascii="Times New Roman" w:cs="Times New Roman" w:eastAsia="Times New Roman" w:hAnsi="Times New Roman"/>
-          <w:sz w:val="24"/>
-          <w:szCs w:val="24"/>
-        </w:rPr>
-      </w:pPr>
-      <w:r>
-        <w:rPr>
-          <w:rFonts w:ascii="Times New Roman" w:cs="Times New Roman" w:eastAsia="Times New Roman" w:hAnsi="Times New Roman"/>
-          <w:sz w:val="24"/>
-          <w:szCs w:val="24"/>
-          <w:rtl w:val="0"/>
-        </w:rPr>
-        <w:t xml:space="preserve">Джерела Інформації:</w:t>
-      </w:r>
-    </w:p>
-    <w:p>
-      <w:pPr>
-        <w:numPr>
-          <w:ilvl w:val="2"/>
-          <w:numId w:val="5"/>
-        </w:numPr>
-        <w:spacing w:line="240" w:lineRule="auto"/>
-        <w:ind w:left="2160" w:hanging="360"/>
-        <w:rPr>
-          <w:rFonts w:ascii="Times New Roman" w:cs="Times New Roman" w:eastAsia="Times New Roman" w:hAnsi="Times New Roman"/>
-          <w:sz w:val="24"/>
-          <w:szCs w:val="24"/>
-        </w:rPr>
-      </w:pPr>
-      <w:hyperlink r:id="rId13">
+      <w:hyperlink r:id="rId14">
         <w:r>
           <w:rPr>
             <w:rFonts w:ascii="Times New Roman" w:cs="Times New Roman" w:eastAsia="Times New Roman" w:hAnsi="Times New Roman"/>
@@ -2451,7 +2714,7 @@
       <w:pPr>
         <w:numPr>
           <w:ilvl w:val="1"/>
-          <w:numId w:val="5"/>
+          <w:numId w:val="2"/>
         </w:numPr>
         <w:spacing w:line="240" w:lineRule="auto"/>
         <w:ind w:left="1440" w:hanging="360"/>
@@ -2475,7 +2738,7 @@
       <w:pPr>
         <w:numPr>
           <w:ilvl w:val="2"/>
-          <w:numId w:val="5"/>
+          <w:numId w:val="2"/>
         </w:numPr>
         <w:spacing w:line="240" w:lineRule="auto"/>
         <w:ind w:left="2160" w:hanging="360"/>
@@ -2499,7 +2762,7 @@
       <w:pPr>
         <w:numPr>
           <w:ilvl w:val="1"/>
-          <w:numId w:val="5"/>
+          <w:numId w:val="2"/>
         </w:numPr>
         <w:spacing w:line="240" w:lineRule="auto"/>
         <w:ind w:left="1440" w:hanging="360"/>
@@ -2523,7 +2786,7 @@
       <w:pPr>
         <w:numPr>
           <w:ilvl w:val="1"/>
-          <w:numId w:val="5"/>
+          <w:numId w:val="2"/>
         </w:numPr>
         <w:spacing w:line="240" w:lineRule="auto"/>
         <w:ind w:left="1440" w:hanging="360"/>
@@ -2547,7 +2810,7 @@
       <w:pPr>
         <w:numPr>
           <w:ilvl w:val="1"/>
-          <w:numId w:val="5"/>
+          <w:numId w:val="2"/>
         </w:numPr>
         <w:spacing w:line="240" w:lineRule="auto"/>
         <w:ind w:left="1440" w:hanging="360"/>
@@ -2574,7 +2837,7 @@
       <w:pPr>
         <w:numPr>
           <w:ilvl w:val="0"/>
-          <w:numId w:val="5"/>
+          <w:numId w:val="2"/>
         </w:numPr>
         <w:spacing w:line="240" w:lineRule="auto"/>
         <w:ind w:left="720" w:hanging="360"/>
@@ -2598,7 +2861,7 @@
       <w:pPr>
         <w:numPr>
           <w:ilvl w:val="1"/>
-          <w:numId w:val="5"/>
+          <w:numId w:val="2"/>
         </w:numPr>
         <w:spacing w:line="240" w:lineRule="auto"/>
         <w:ind w:left="1440" w:hanging="360"/>
@@ -2622,7 +2885,7 @@
       <w:pPr>
         <w:numPr>
           <w:ilvl w:val="2"/>
-          <w:numId w:val="5"/>
+          <w:numId w:val="2"/>
         </w:numPr>
         <w:spacing w:line="240" w:lineRule="auto"/>
         <w:ind w:left="2160" w:hanging="360"/>
@@ -2632,7 +2895,7 @@
           <w:szCs w:val="24"/>
         </w:rPr>
       </w:pPr>
-      <w:hyperlink r:id="rId14">
+      <w:hyperlink r:id="rId15">
         <w:r>
           <w:rPr>
             <w:rFonts w:ascii="Times New Roman" w:cs="Times New Roman" w:eastAsia="Times New Roman" w:hAnsi="Times New Roman"/>
@@ -2655,7 +2918,7 @@
       <w:pPr>
         <w:numPr>
           <w:ilvl w:val="1"/>
-          <w:numId w:val="5"/>
+          <w:numId w:val="2"/>
         </w:numPr>
         <w:spacing w:line="240" w:lineRule="auto"/>
         <w:ind w:left="1440" w:hanging="360"/>
@@ -2679,7 +2942,7 @@
       <w:pPr>
         <w:numPr>
           <w:ilvl w:val="2"/>
-          <w:numId w:val="5"/>
+          <w:numId w:val="2"/>
         </w:numPr>
         <w:spacing w:line="240" w:lineRule="auto"/>
         <w:ind w:left="2160" w:hanging="360"/>
@@ -2703,7 +2966,7 @@
       <w:pPr>
         <w:numPr>
           <w:ilvl w:val="1"/>
-          <w:numId w:val="5"/>
+          <w:numId w:val="2"/>
         </w:numPr>
         <w:spacing w:line="240" w:lineRule="auto"/>
         <w:ind w:left="1440" w:hanging="360"/>
@@ -2727,7 +2990,7 @@
       <w:pPr>
         <w:numPr>
           <w:ilvl w:val="1"/>
-          <w:numId w:val="5"/>
+          <w:numId w:val="2"/>
         </w:numPr>
         <w:spacing w:line="240" w:lineRule="auto"/>
         <w:ind w:left="1440" w:hanging="360"/>
@@ -2751,7 +3014,7 @@
       <w:pPr>
         <w:numPr>
           <w:ilvl w:val="1"/>
-          <w:numId w:val="5"/>
+          <w:numId w:val="2"/>
         </w:numPr>
         <w:spacing w:line="240" w:lineRule="auto"/>
         <w:ind w:left="1440" w:hanging="360"/>
@@ -2792,7 +3055,7 @@
       <w:pPr>
         <w:numPr>
           <w:ilvl w:val="0"/>
-          <w:numId w:val="5"/>
+          <w:numId w:val="2"/>
         </w:numPr>
         <w:spacing w:line="240" w:lineRule="auto"/>
         <w:ind w:left="720" w:hanging="360"/>
@@ -2816,7 +3079,7 @@
       <w:pPr>
         <w:numPr>
           <w:ilvl w:val="1"/>
-          <w:numId w:val="5"/>
+          <w:numId w:val="2"/>
         </w:numPr>
         <w:spacing w:line="240" w:lineRule="auto"/>
         <w:ind w:left="1440" w:hanging="360"/>
@@ -2840,7 +3103,7 @@
       <w:pPr>
         <w:numPr>
           <w:ilvl w:val="2"/>
-          <w:numId w:val="5"/>
+          <w:numId w:val="2"/>
         </w:numPr>
         <w:spacing w:line="240" w:lineRule="auto"/>
         <w:ind w:left="2160" w:hanging="360"/>
@@ -2860,7 +3123,7 @@
       <w:pPr>
         <w:numPr>
           <w:ilvl w:val="1"/>
-          <w:numId w:val="5"/>
+          <w:numId w:val="2"/>
         </w:numPr>
         <w:spacing w:line="240" w:lineRule="auto"/>
         <w:ind w:left="1440" w:hanging="360"/>
@@ -2884,7 +3147,7 @@
       <w:pPr>
         <w:numPr>
           <w:ilvl w:val="2"/>
-          <w:numId w:val="5"/>
+          <w:numId w:val="2"/>
         </w:numPr>
         <w:spacing w:line="240" w:lineRule="auto"/>
         <w:ind w:left="2160" w:hanging="360"/>
@@ -2908,7 +3171,7 @@
       <w:pPr>
         <w:numPr>
           <w:ilvl w:val="1"/>
-          <w:numId w:val="5"/>
+          <w:numId w:val="2"/>
         </w:numPr>
         <w:spacing w:line="240" w:lineRule="auto"/>
         <w:ind w:left="1440" w:hanging="360"/>
@@ -2932,7 +3195,7 @@
       <w:pPr>
         <w:numPr>
           <w:ilvl w:val="1"/>
-          <w:numId w:val="5"/>
+          <w:numId w:val="2"/>
         </w:numPr>
         <w:spacing w:line="240" w:lineRule="auto"/>
         <w:ind w:left="1440" w:hanging="360"/>
@@ -2956,7 +3219,7 @@
       <w:pPr>
         <w:numPr>
           <w:ilvl w:val="1"/>
-          <w:numId w:val="5"/>
+          <w:numId w:val="2"/>
         </w:numPr>
         <w:spacing w:line="240" w:lineRule="auto"/>
         <w:ind w:left="1440" w:hanging="360"/>
@@ -2983,7 +3246,7 @@
       <w:pPr>
         <w:numPr>
           <w:ilvl w:val="0"/>
-          <w:numId w:val="5"/>
+          <w:numId w:val="2"/>
         </w:numPr>
         <w:spacing w:line="240" w:lineRule="auto"/>
         <w:ind w:left="720" w:hanging="360"/>
@@ -3021,7 +3284,7 @@
       <w:pPr>
         <w:numPr>
           <w:ilvl w:val="1"/>
-          <w:numId w:val="5"/>
+          <w:numId w:val="2"/>
         </w:numPr>
         <w:spacing w:line="240" w:lineRule="auto"/>
         <w:ind w:left="1440" w:hanging="360"/>
@@ -3045,7 +3308,7 @@
       <w:pPr>
         <w:numPr>
           <w:ilvl w:val="2"/>
-          <w:numId w:val="5"/>
+          <w:numId w:val="2"/>
         </w:numPr>
         <w:spacing w:line="240" w:lineRule="auto"/>
         <w:ind w:left="2160" w:hanging="360"/>
@@ -3055,7 +3318,7 @@
           <w:szCs w:val="24"/>
         </w:rPr>
       </w:pPr>
-      <w:hyperlink r:id="rId15">
+      <w:hyperlink r:id="rId16">
         <w:r>
           <w:rPr>
             <w:rFonts w:ascii="Times New Roman" w:cs="Times New Roman" w:eastAsia="Times New Roman" w:hAnsi="Times New Roman"/>
@@ -3078,7 +3341,7 @@
       <w:pPr>
         <w:numPr>
           <w:ilvl w:val="2"/>
-          <w:numId w:val="5"/>
+          <w:numId w:val="2"/>
         </w:numPr>
         <w:spacing w:line="240" w:lineRule="auto"/>
         <w:ind w:left="2160" w:hanging="360"/>
@@ -3088,7 +3351,7 @@
           <w:szCs w:val="24"/>
         </w:rPr>
       </w:pPr>
-      <w:hyperlink r:id="rId16">
+      <w:hyperlink r:id="rId17">
         <w:r>
           <w:rPr>
             <w:rFonts w:ascii="Times New Roman" w:cs="Times New Roman" w:eastAsia="Times New Roman" w:hAnsi="Times New Roman"/>
@@ -3111,7 +3374,7 @@
       <w:pPr>
         <w:numPr>
           <w:ilvl w:val="1"/>
-          <w:numId w:val="5"/>
+          <w:numId w:val="2"/>
         </w:numPr>
         <w:spacing w:line="240" w:lineRule="auto"/>
         <w:ind w:left="1440" w:hanging="360"/>
@@ -3135,7 +3398,7 @@
       <w:pPr>
         <w:numPr>
           <w:ilvl w:val="2"/>
-          <w:numId w:val="5"/>
+          <w:numId w:val="2"/>
         </w:numPr>
         <w:spacing w:line="240" w:lineRule="auto"/>
         <w:ind w:left="2160" w:hanging="360"/>
@@ -3159,7 +3422,7 @@
       <w:pPr>
         <w:numPr>
           <w:ilvl w:val="1"/>
-          <w:numId w:val="5"/>
+          <w:numId w:val="2"/>
         </w:numPr>
         <w:spacing w:line="240" w:lineRule="auto"/>
         <w:ind w:left="1440" w:hanging="360"/>
@@ -3183,7 +3446,7 @@
       <w:pPr>
         <w:numPr>
           <w:ilvl w:val="1"/>
-          <w:numId w:val="5"/>
+          <w:numId w:val="2"/>
         </w:numPr>
         <w:spacing w:line="240" w:lineRule="auto"/>
         <w:ind w:left="1440" w:hanging="360"/>
@@ -3207,7 +3470,7 @@
       <w:pPr>
         <w:numPr>
           <w:ilvl w:val="1"/>
-          <w:numId w:val="5"/>
+          <w:numId w:val="2"/>
         </w:numPr>
         <w:spacing w:line="240" w:lineRule="auto"/>
         <w:ind w:left="1440" w:hanging="360"/>
@@ -3299,7 +3562,7 @@
       <w:pPr>
         <w:numPr>
           <w:ilvl w:val="0"/>
-          <w:numId w:val="2"/>
+          <w:numId w:val="4"/>
         </w:numPr>
         <w:spacing w:line="240" w:lineRule="auto"/>
         <w:ind w:left="720" w:hanging="360"/>
@@ -3316,33 +3579,14 @@
           <w:szCs w:val="24"/>
           <w:rtl w:val="0"/>
         </w:rPr>
-        <w:t xml:space="preserve">Порахувати складний відсоток</w:t>
-      </w:r>
-    </w:p>
-    <w:p>
-      <w:pPr>
-        <w:spacing w:line="276" w:lineRule="auto"/>
-        <w:rPr>
-          <w:rFonts w:ascii="Times New Roman" w:cs="Times New Roman" w:eastAsia="Times New Roman" w:hAnsi="Times New Roman"/>
-          <w:sz w:val="24"/>
-          <w:szCs w:val="24"/>
-        </w:rPr>
-      </w:pPr>
-      <w:r>
-        <w:rPr>
-          <w:rFonts w:ascii="Times New Roman" w:cs="Times New Roman" w:eastAsia="Times New Roman" w:hAnsi="Times New Roman"/>
-          <w:sz w:val="24"/>
-          <w:szCs w:val="24"/>
-          <w:rtl w:val="0"/>
-        </w:rPr>
-        <w:t xml:space="preserve">Завдання №2 Self practice Цифровий корінь числа.</w:t>
+        <w:t xml:space="preserve">Варіант завдання</w:t>
       </w:r>
     </w:p>
     <w:p>
       <w:pPr>
         <w:numPr>
           <w:ilvl w:val="0"/>
-          <w:numId w:val="2"/>
+          <w:numId w:val="4"/>
         </w:numPr>
         <w:spacing w:line="240" w:lineRule="auto"/>
         <w:ind w:left="720" w:hanging="360"/>
@@ -3359,23 +3603,31 @@
           <w:szCs w:val="24"/>
           <w:rtl w:val="0"/>
         </w:rPr>
-        <w:t xml:space="preserve">Знайти цифровий корінь деякого числа</w:t>
-      </w:r>
-    </w:p>
-    <w:p>
-      <w:pPr>
-        <w:spacing w:line="240" w:lineRule="auto"/>
-        <w:ind w:left="0" w:firstLine="0"/>
-        <w:rPr>
-          <w:rFonts w:ascii="Times New Roman" w:cs="Times New Roman" w:eastAsia="Times New Roman" w:hAnsi="Times New Roman"/>
-          <w:sz w:val="24"/>
-          <w:szCs w:val="24"/>
-        </w:rPr>
-      </w:pPr>
-      <w:r>
-        <w:rPr>
-          <w:rtl w:val="0"/>
-        </w:rPr>
+        <w:t xml:space="preserve">Деталі завдання </w:t>
+      </w:r>
+    </w:p>
+    <w:p>
+      <w:pPr>
+        <w:numPr>
+          <w:ilvl w:val="0"/>
+          <w:numId w:val="4"/>
+        </w:numPr>
+        <w:spacing w:line="240" w:lineRule="auto"/>
+        <w:ind w:left="720" w:hanging="360"/>
+        <w:rPr>
+          <w:rFonts w:ascii="Times New Roman" w:cs="Times New Roman" w:eastAsia="Times New Roman" w:hAnsi="Times New Roman"/>
+          <w:sz w:val="24"/>
+          <w:szCs w:val="24"/>
+        </w:rPr>
+      </w:pPr>
+      <w:r>
+        <w:rPr>
+          <w:rFonts w:ascii="Times New Roman" w:cs="Times New Roman" w:eastAsia="Times New Roman" w:hAnsi="Times New Roman"/>
+          <w:sz w:val="24"/>
+          <w:szCs w:val="24"/>
+          <w:rtl w:val="0"/>
+        </w:rPr>
+        <w:t xml:space="preserve">Важливі деталі для врахування в імплементації програми</w:t>
       </w:r>
     </w:p>
     <w:p>
@@ -3425,7 +3677,7 @@
       <w:pPr>
         <w:numPr>
           <w:ilvl w:val="0"/>
-          <w:numId w:val="2"/>
+          <w:numId w:val="4"/>
         </w:numPr>
         <w:spacing w:line="240" w:lineRule="auto"/>
         <w:ind w:left="720" w:hanging="360"/>
@@ -3461,16 +3713,16 @@
           <wp:inline distB="0" distT="0" distL="0" distR="0">
             <wp:extent cx="2788915" cy="5323522"/>
             <wp:effectExtent b="0" l="0" r="0" t="0"/>
-            <wp:docPr descr="null" id="11" name="image8.png"/>
+            <wp:docPr descr="null" id="2" name="image5.png"/>
             <a:graphic>
               <a:graphicData uri="http://schemas.openxmlformats.org/drawingml/2006/picture">
                 <pic:pic>
                   <pic:nvPicPr>
-                    <pic:cNvPr descr="null" id="0" name="image8.png"/>
+                    <pic:cNvPr descr="null" id="0" name="image5.png"/>
                     <pic:cNvPicPr preferRelativeResize="0"/>
                   </pic:nvPicPr>
                   <pic:blipFill>
-                    <a:blip r:embed="rId17"/>
+                    <a:blip r:embed="rId18"/>
                     <a:srcRect b="0" l="0" r="0" t="0"/>
                     <a:stretch>
                       <a:fillRect/>
@@ -3496,7 +3748,7 @@
         </w:rPr>
       </w:r>
     </w:p>
-    <w:bookmarkStart w:colFirst="0" w:colLast="0" w:name="3q3vhso1txc5" w:id="0"/>
+    <w:bookmarkStart w:colFirst="0" w:colLast="0" w:name="bookmark=id.gjdgxs" w:id="0"/>
     <w:bookmarkEnd w:id="0"/>
     <w:p>
       <w:pPr>
@@ -3554,7 +3806,7 @@
       <w:pPr>
         <w:numPr>
           <w:ilvl w:val="0"/>
-          <w:numId w:val="2"/>
+          <w:numId w:val="4"/>
         </w:numPr>
         <w:spacing w:line="240" w:lineRule="auto"/>
         <w:ind w:left="720" w:hanging="360"/>
@@ -3578,7 +3830,7 @@
       <w:pPr>
         <w:numPr>
           <w:ilvl w:val="0"/>
-          <w:numId w:val="2"/>
+          <w:numId w:val="4"/>
         </w:numPr>
         <w:spacing w:line="240" w:lineRule="auto"/>
         <w:ind w:left="720" w:hanging="360"/>
@@ -3636,7 +3888,7 @@
       <w:pPr>
         <w:numPr>
           <w:ilvl w:val="0"/>
-          <w:numId w:val="2"/>
+          <w:numId w:val="4"/>
         </w:numPr>
         <w:spacing w:line="240" w:lineRule="auto"/>
         <w:ind w:left="720" w:hanging="360"/>
@@ -3672,16 +3924,16 @@
           <wp:inline distB="114300" distT="114300" distL="114300" distR="114300">
             <wp:extent cx="5404088" cy="5199697"/>
             <wp:effectExtent b="0" l="0" r="0" t="0"/>
-            <wp:docPr id="9" name="image3.png"/>
+            <wp:docPr id="1" name="image7.png"/>
             <a:graphic>
               <a:graphicData uri="http://schemas.openxmlformats.org/drawingml/2006/picture">
                 <pic:pic>
                   <pic:nvPicPr>
-                    <pic:cNvPr id="0" name="image3.png"/>
+                    <pic:cNvPr id="0" name="image7.png"/>
                     <pic:cNvPicPr preferRelativeResize="0"/>
                   </pic:nvPicPr>
                   <pic:blipFill>
-                    <a:blip r:embed="rId18"/>
+                    <a:blip r:embed="rId19"/>
                     <a:srcRect b="0" l="0" r="0" t="0"/>
                     <a:stretch>
                       <a:fillRect/>
@@ -3707,7 +3959,7 @@
         </w:rPr>
       </w:r>
     </w:p>
-    <w:bookmarkStart w:colFirst="0" w:colLast="0" w:name="mpi3q92v4s5o" w:id="1"/>
+    <w:bookmarkStart w:colFirst="0" w:colLast="0" w:name="bookmark=id.30j0zll" w:id="1"/>
     <w:bookmarkEnd w:id="1"/>
     <w:p>
       <w:pPr>
@@ -3771,7 +4023,7 @@
       <w:pPr>
         <w:numPr>
           <w:ilvl w:val="0"/>
-          <w:numId w:val="2"/>
+          <w:numId w:val="4"/>
         </w:numPr>
         <w:spacing w:line="240" w:lineRule="auto"/>
         <w:ind w:left="720" w:hanging="360"/>
@@ -3795,7 +4047,7 @@
       <w:pPr>
         <w:numPr>
           <w:ilvl w:val="0"/>
-          <w:numId w:val="2"/>
+          <w:numId w:val="4"/>
         </w:numPr>
         <w:spacing w:line="240" w:lineRule="auto"/>
         <w:ind w:left="720" w:hanging="360"/>
@@ -3877,16 +4129,16 @@
           <wp:inline distB="114300" distT="114300" distL="114300" distR="114300">
             <wp:extent cx="5294625" cy="2852614"/>
             <wp:effectExtent b="0" l="0" r="0" t="0"/>
-            <wp:docPr id="7" name="image12.png"/>
+            <wp:docPr id="4" name="image4.png"/>
             <a:graphic>
               <a:graphicData uri="http://schemas.openxmlformats.org/drawingml/2006/picture">
                 <pic:pic>
                   <pic:nvPicPr>
-                    <pic:cNvPr id="0" name="image12.png"/>
+                    <pic:cNvPr id="0" name="image4.png"/>
                     <pic:cNvPicPr preferRelativeResize="0"/>
                   </pic:nvPicPr>
                   <pic:blipFill>
-                    <a:blip r:embed="rId19"/>
+                    <a:blip r:embed="rId20"/>
                     <a:srcRect b="0" l="0" r="0" t="0"/>
                     <a:stretch>
                       <a:fillRect/>
@@ -3912,7 +4164,7 @@
         </w:rPr>
       </w:r>
     </w:p>
-    <w:bookmarkStart w:colFirst="0" w:colLast="0" w:name="ijqg74gn7yvb" w:id="2"/>
+    <w:bookmarkStart w:colFirst="0" w:colLast="0" w:name="bookmark=id.1fob9te" w:id="2"/>
     <w:bookmarkEnd w:id="2"/>
     <w:p>
       <w:pPr>
@@ -4008,16 +4260,16 @@
           <wp:inline distB="114300" distT="114300" distL="114300" distR="114300">
             <wp:extent cx="4043406" cy="3537980"/>
             <wp:effectExtent b="0" l="0" r="0" t="0"/>
-            <wp:docPr id="8" name="image9.png"/>
+            <wp:docPr id="3" name="image8.png"/>
             <a:graphic>
               <a:graphicData uri="http://schemas.openxmlformats.org/drawingml/2006/picture">
                 <pic:pic>
                   <pic:nvPicPr>
-                    <pic:cNvPr id="0" name="image9.png"/>
+                    <pic:cNvPr id="0" name="image8.png"/>
                     <pic:cNvPicPr preferRelativeResize="0"/>
                   </pic:nvPicPr>
                   <pic:blipFill>
-                    <a:blip r:embed="rId20"/>
+                    <a:blip r:embed="rId21"/>
                     <a:srcRect b="0" l="0" r="0" t="0"/>
                     <a:stretch>
                       <a:fillRect/>
@@ -4043,7 +4295,7 @@
         </w:rPr>
       </w:r>
     </w:p>
-    <w:bookmarkStart w:colFirst="0" w:colLast="0" w:name="lh7zy4cs6j26" w:id="3"/>
+    <w:bookmarkStart w:colFirst="0" w:colLast="0" w:name="bookmark=id.3znysh7" w:id="3"/>
     <w:bookmarkEnd w:id="3"/>
     <w:p>
       <w:pPr>
@@ -4127,16 +4379,16 @@
           <wp:inline distB="114300" distT="114300" distL="114300" distR="114300">
             <wp:extent cx="5009198" cy="2726850"/>
             <wp:effectExtent b="0" l="0" r="0" t="0"/>
-            <wp:docPr id="2" name="image10.png"/>
+            <wp:docPr id="6" name="image11.png"/>
             <a:graphic>
               <a:graphicData uri="http://schemas.openxmlformats.org/drawingml/2006/picture">
                 <pic:pic>
                   <pic:nvPicPr>
-                    <pic:cNvPr id="0" name="image10.png"/>
+                    <pic:cNvPr id="0" name="image11.png"/>
                     <pic:cNvPicPr preferRelativeResize="0"/>
                   </pic:nvPicPr>
                   <pic:blipFill>
-                    <a:blip r:embed="rId21"/>
+                    <a:blip r:embed="rId22"/>
                     <a:srcRect b="0" l="0" r="0" t="0"/>
                     <a:stretch>
                       <a:fillRect/>
@@ -4162,7 +4414,7 @@
         </w:rPr>
       </w:r>
     </w:p>
-    <w:bookmarkStart w:colFirst="0" w:colLast="0" w:name="9zqnxaomy8bt" w:id="4"/>
+    <w:bookmarkStart w:colFirst="0" w:colLast="0" w:name="bookmark=id.2et92p0" w:id="4"/>
     <w:bookmarkEnd w:id="4"/>
     <w:p>
       <w:pPr>
@@ -4266,16 +4518,16 @@
           <wp:inline distB="114300" distT="114300" distL="114300" distR="114300">
             <wp:extent cx="4961573" cy="2732243"/>
             <wp:effectExtent b="0" l="0" r="0" t="0"/>
-            <wp:docPr id="12" name="image4.png"/>
+            <wp:docPr id="5" name="image12.png"/>
             <a:graphic>
               <a:graphicData uri="http://schemas.openxmlformats.org/drawingml/2006/picture">
                 <pic:pic>
                   <pic:nvPicPr>
-                    <pic:cNvPr id="0" name="image4.png"/>
+                    <pic:cNvPr id="0" name="image12.png"/>
                     <pic:cNvPicPr preferRelativeResize="0"/>
                   </pic:nvPicPr>
                   <pic:blipFill>
-                    <a:blip r:embed="rId22"/>
+                    <a:blip r:embed="rId23"/>
                     <a:srcRect b="0" l="0" r="0" t="0"/>
                     <a:stretch>
                       <a:fillRect/>
@@ -4301,7 +4553,7 @@
         </w:rPr>
       </w:r>
     </w:p>
-    <w:bookmarkStart w:colFirst="0" w:colLast="0" w:name="ojr60yx929il" w:id="5"/>
+    <w:bookmarkStart w:colFirst="0" w:colLast="0" w:name="bookmark=id.tyjcwt" w:id="5"/>
     <w:bookmarkEnd w:id="5"/>
     <w:p>
       <w:pPr>
@@ -4460,16 +4712,16 @@
           <wp:inline distB="114300" distT="114300" distL="114300" distR="114300">
             <wp:extent cx="4990148" cy="2989559"/>
             <wp:effectExtent b="0" l="0" r="0" t="0"/>
-            <wp:docPr id="4" name="image6.png"/>
+            <wp:docPr id="8" name="image10.png"/>
             <a:graphic>
               <a:graphicData uri="http://schemas.openxmlformats.org/drawingml/2006/picture">
                 <pic:pic>
                   <pic:nvPicPr>
-                    <pic:cNvPr id="0" name="image6.png"/>
+                    <pic:cNvPr id="0" name="image10.png"/>
                     <pic:cNvPicPr preferRelativeResize="0"/>
                   </pic:nvPicPr>
                   <pic:blipFill>
-                    <a:blip r:embed="rId23"/>
+                    <a:blip r:embed="rId24"/>
                     <a:srcRect b="0" l="0" r="0" t="0"/>
                     <a:stretch>
                       <a:fillRect/>
@@ -4495,7 +4747,7 @@
         </w:rPr>
       </w:r>
     </w:p>
-    <w:bookmarkStart w:colFirst="0" w:colLast="0" w:name="11015xf85bql" w:id="6"/>
+    <w:bookmarkStart w:colFirst="0" w:colLast="0" w:name="bookmark=id.3dy6vkm" w:id="6"/>
     <w:bookmarkEnd w:id="6"/>
     <w:p>
       <w:pPr>
@@ -4736,16 +4988,16 @@
           <wp:inline distB="0" distT="0" distL="0" distR="0">
             <wp:extent cx="5731200" cy="2501900"/>
             <wp:effectExtent b="0" l="0" r="0" t="0"/>
-            <wp:docPr id="6" name="image11.png"/>
+            <wp:docPr id="7" name="image9.png"/>
             <a:graphic>
               <a:graphicData uri="http://schemas.openxmlformats.org/drawingml/2006/picture">
                 <pic:pic>
                   <pic:nvPicPr>
-                    <pic:cNvPr id="0" name="image11.png"/>
+                    <pic:cNvPr id="0" name="image9.png"/>
                     <pic:cNvPicPr preferRelativeResize="0"/>
                   </pic:nvPicPr>
                   <pic:blipFill>
-                    <a:blip r:embed="rId24"/>
+                    <a:blip r:embed="rId25"/>
                     <a:srcRect b="0" l="0" r="0" t="0"/>
                     <a:stretch>
                       <a:fillRect/>
@@ -4771,7 +5023,7 @@
         </w:rPr>
       </w:r>
     </w:p>
-    <w:bookmarkStart w:colFirst="0" w:colLast="0" w:name="nckqdb3y2wnr" w:id="7"/>
+    <w:bookmarkStart w:colFirst="0" w:colLast="0" w:name="bookmark=id.1t3h5sf" w:id="7"/>
     <w:bookmarkEnd w:id="7"/>
     <w:p>
       <w:pPr>
@@ -4934,16 +5186,16 @@
           <wp:inline distB="114300" distT="114300" distL="114300" distR="114300">
             <wp:extent cx="2685098" cy="2838450"/>
             <wp:effectExtent b="0" l="0" r="0" t="0"/>
-            <wp:docPr id="3" name="image2.png"/>
+            <wp:docPr id="11" name="image6.png"/>
             <a:graphic>
               <a:graphicData uri="http://schemas.openxmlformats.org/drawingml/2006/picture">
                 <pic:pic>
                   <pic:nvPicPr>
-                    <pic:cNvPr id="0" name="image2.png"/>
+                    <pic:cNvPr id="0" name="image6.png"/>
                     <pic:cNvPicPr preferRelativeResize="0"/>
                   </pic:nvPicPr>
                   <pic:blipFill>
-                    <a:blip r:embed="rId25"/>
+                    <a:blip r:embed="rId26"/>
                     <a:srcRect b="0" l="0" r="0" t="0"/>
                     <a:stretch>
                       <a:fillRect/>
@@ -4969,38 +5221,19 @@
         </w:rPr>
       </w:r>
     </w:p>
-    <w:bookmarkStart w:colFirst="0" w:colLast="0" w:name="x9rp6p4zjzxw" w:id="8"/>
+    <w:bookmarkStart w:colFirst="0" w:colLast="0" w:name="bookmark=id.4d34og8" w:id="8"/>
     <w:bookmarkEnd w:id="8"/>
     <w:p>
       <w:pPr>
         <w:jc w:val="center"/>
-        <w:rPr>
-          <w:rFonts w:ascii="Times New Roman" w:cs="Times New Roman" w:eastAsia="Times New Roman" w:hAnsi="Times New Roman"/>
-          <w:sz w:val="20"/>
-          <w:szCs w:val="20"/>
-        </w:rPr>
-      </w:pPr>
-      <w:r>
         <w:rPr>
           <w:b w:val="0"/>
           <w:i w:val="1"/>
           <w:color w:val="444499"/>
           <w:sz w:val="20"/>
           <w:szCs w:val="20"/>
-          <w:rtl w:val="0"/>
-        </w:rPr>
-        <w:t xml:space="preserve">Figure 9. </w:t>
-      </w:r>
-      <w:r>
-        <w:rPr>
-          <w:i w:val="1"/>
-          <w:color w:val="444499"/>
-          <w:sz w:val="20"/>
-          <w:szCs w:val="20"/>
-          <w:rtl w:val="0"/>
-        </w:rPr>
-        <w:t xml:space="preserve">Код</w:t>
-      </w:r>
+        </w:rPr>
+      </w:pPr>
       <w:r>
         <w:rPr>
           <w:b w:val="0"/>
@@ -5010,96 +5243,184 @@
           <w:szCs w:val="20"/>
           <w:rtl w:val="0"/>
         </w:rPr>
-        <w:t xml:space="preserve">  №2 Self practice Цифровий корінь числа.</w:t>
-      </w:r>
-      <w:r>
-        <w:rPr>
-          <w:rtl w:val="0"/>
-        </w:rPr>
-      </w:r>
-    </w:p>
-    <w:p>
-      <w:pPr>
-        <w:spacing w:after="200" w:line="276" w:lineRule="auto"/>
-        <w:rPr>
-          <w:rFonts w:ascii="Times New Roman" w:cs="Times New Roman" w:eastAsia="Times New Roman" w:hAnsi="Times New Roman"/>
-          <w:sz w:val="24"/>
-          <w:szCs w:val="24"/>
-        </w:rPr>
-      </w:pPr>
-      <w:r>
-        <w:rPr>
-          <w:rtl w:val="0"/>
-        </w:rPr>
-      </w:r>
-    </w:p>
-    <w:p>
-      <w:pPr>
-        <w:spacing w:after="200" w:line="276" w:lineRule="auto"/>
-        <w:rPr>
-          <w:rFonts w:ascii="Times New Roman" w:cs="Times New Roman" w:eastAsia="Times New Roman" w:hAnsi="Times New Roman"/>
-          <w:sz w:val="24"/>
-          <w:szCs w:val="24"/>
-        </w:rPr>
-      </w:pPr>
-      <w:r>
-        <w:rPr>
-          <w:rtl w:val="0"/>
-        </w:rPr>
-      </w:r>
-    </w:p>
-    <w:p>
-      <w:pPr>
-        <w:pStyle w:val="Heading2"/>
-        <w:spacing w:after="0" w:before="40" w:line="276" w:lineRule="auto"/>
-        <w:rPr>
-          <w:rFonts w:ascii="Times New Roman" w:cs="Times New Roman" w:eastAsia="Times New Roman" w:hAnsi="Times New Roman"/>
-          <w:b w:val="1"/>
-          <w:sz w:val="26"/>
-          <w:szCs w:val="26"/>
-        </w:rPr>
-      </w:pPr>
-      <w:r>
-        <w:rPr>
-          <w:rFonts w:ascii="Times New Roman" w:cs="Times New Roman" w:eastAsia="Times New Roman" w:hAnsi="Times New Roman"/>
-          <w:b w:val="1"/>
-          <w:sz w:val="26"/>
-          <w:szCs w:val="26"/>
-          <w:rtl w:val="0"/>
-        </w:rPr>
-        <w:t xml:space="preserve">5.</w:t>
-        <w:tab/>
-        <w:t xml:space="preserve">Результати виконання завдань, тестування та фактично затрачений час:</w:t>
-      </w:r>
-    </w:p>
-    <w:p>
-      <w:pPr>
-        <w:spacing w:after="200" w:line="276" w:lineRule="auto"/>
-        <w:rPr>
-          <w:rFonts w:ascii="Times New Roman" w:cs="Times New Roman" w:eastAsia="Times New Roman" w:hAnsi="Times New Roman"/>
-          <w:sz w:val="24"/>
-          <w:szCs w:val="24"/>
-        </w:rPr>
-      </w:pPr>
-      <w:r>
-        <w:rPr>
-          <w:rFonts w:ascii="Times New Roman" w:cs="Times New Roman" w:eastAsia="Times New Roman" w:hAnsi="Times New Roman"/>
-          <w:sz w:val="24"/>
-          <w:szCs w:val="24"/>
-          <w:rtl w:val="0"/>
-        </w:rPr>
-        <w:t xml:space="preserve">Завдання №1 Складні відсотки.</w:t>
-      </w:r>
-    </w:p>
-    <w:p>
-      <w:pPr>
-        <w:spacing w:after="200" w:line="276" w:lineRule="auto"/>
+        <w:t xml:space="preserve">Figure 9. </w:t>
+      </w:r>
+      <w:r>
+        <w:rPr>
+          <w:i w:val="1"/>
+          <w:color w:val="444499"/>
+          <w:sz w:val="20"/>
+          <w:szCs w:val="20"/>
+          <w:rtl w:val="0"/>
+        </w:rPr>
+        <w:t xml:space="preserve">Код</w:t>
+      </w:r>
+      <w:r>
         <w:rPr>
           <w:b w:val="0"/>
           <w:i w:val="1"/>
           <w:color w:val="444499"/>
           <w:sz w:val="20"/>
           <w:szCs w:val="20"/>
+          <w:rtl w:val="0"/>
+        </w:rPr>
+        <w:t xml:space="preserve">  №2 Self practice Цифровий корінь числа.</w:t>
+      </w:r>
+    </w:p>
+    <w:p>
+      <w:pPr>
+        <w:jc w:val="left"/>
+        <w:rPr>
+          <w:b w:val="0"/>
+          <w:i w:val="1"/>
+          <w:color w:val="444499"/>
+          <w:sz w:val="20"/>
+          <w:szCs w:val="20"/>
+        </w:rPr>
+      </w:pPr>
+      <w:r>
+        <w:rPr>
+          <w:rtl w:val="0"/>
+        </w:rPr>
+      </w:r>
+    </w:p>
+    <w:p>
+      <w:pPr>
+        <w:shd w:fill="2b2b2b" w:val="clear"/>
+        <w:tabs>
+          <w:tab w:val="left" w:leader="none" w:pos="916"/>
+          <w:tab w:val="left" w:leader="none" w:pos="1832"/>
+          <w:tab w:val="left" w:leader="none" w:pos="2748"/>
+          <w:tab w:val="left" w:leader="none" w:pos="3664"/>
+          <w:tab w:val="left" w:leader="none" w:pos="4580"/>
+          <w:tab w:val="left" w:leader="none" w:pos="5496"/>
+          <w:tab w:val="left" w:leader="none" w:pos="6412"/>
+          <w:tab w:val="left" w:leader="none" w:pos="7328"/>
+          <w:tab w:val="left" w:leader="none" w:pos="8244"/>
+          <w:tab w:val="left" w:leader="none" w:pos="9160"/>
+          <w:tab w:val="left" w:leader="none" w:pos="10076"/>
+          <w:tab w:val="left" w:leader="none" w:pos="10992"/>
+          <w:tab w:val="left" w:leader="none" w:pos="11908"/>
+          <w:tab w:val="left" w:leader="none" w:pos="12824"/>
+          <w:tab w:val="left" w:leader="none" w:pos="13740"/>
+          <w:tab w:val="left" w:leader="none" w:pos="14656"/>
+        </w:tabs>
+        <w:spacing w:line="240" w:lineRule="auto"/>
+        <w:rPr>
+          <w:rFonts w:ascii="Times New Roman" w:cs="Times New Roman" w:eastAsia="Times New Roman" w:hAnsi="Times New Roman"/>
+          <w:sz w:val="20"/>
+          <w:szCs w:val="20"/>
+        </w:rPr>
+      </w:pPr>
+      <w:bookmarkStart w:colFirst="0" w:colLast="0" w:name="_heading=h.2s8eyo1" w:id="9"/>
+      <w:bookmarkEnd w:id="9"/>
+      <w:r>
+        <w:rPr>
+          <w:rtl w:val="0"/>
+        </w:rPr>
+      </w:r>
+    </w:p>
+    <w:p>
+      <w:pPr>
+        <w:shd w:fill="2b2b2b" w:val="clear"/>
+        <w:tabs>
+          <w:tab w:val="left" w:leader="none" w:pos="916"/>
+          <w:tab w:val="left" w:leader="none" w:pos="1832"/>
+          <w:tab w:val="left" w:leader="none" w:pos="2748"/>
+          <w:tab w:val="left" w:leader="none" w:pos="3664"/>
+          <w:tab w:val="left" w:leader="none" w:pos="4580"/>
+          <w:tab w:val="left" w:leader="none" w:pos="5496"/>
+          <w:tab w:val="left" w:leader="none" w:pos="6412"/>
+          <w:tab w:val="left" w:leader="none" w:pos="7328"/>
+          <w:tab w:val="left" w:leader="none" w:pos="8244"/>
+          <w:tab w:val="left" w:leader="none" w:pos="9160"/>
+          <w:tab w:val="left" w:leader="none" w:pos="10076"/>
+          <w:tab w:val="left" w:leader="none" w:pos="10992"/>
+          <w:tab w:val="left" w:leader="none" w:pos="11908"/>
+          <w:tab w:val="left" w:leader="none" w:pos="12824"/>
+          <w:tab w:val="left" w:leader="none" w:pos="13740"/>
+          <w:tab w:val="left" w:leader="none" w:pos="14656"/>
+        </w:tabs>
+        <w:spacing w:line="240" w:lineRule="auto"/>
+        <w:rPr>
+          <w:rFonts w:ascii="Times New Roman" w:cs="Times New Roman" w:eastAsia="Times New Roman" w:hAnsi="Times New Roman"/>
+          <w:sz w:val="20"/>
+          <w:szCs w:val="20"/>
+        </w:rPr>
+      </w:pPr>
+      <w:r>
+        <w:rPr>
+          <w:rtl w:val="0"/>
+        </w:rPr>
+      </w:r>
+    </w:p>
+    <w:p>
+      <w:pPr>
+        <w:spacing w:after="200" w:line="276" w:lineRule="auto"/>
+        <w:rPr>
+          <w:rFonts w:ascii="Times New Roman" w:cs="Times New Roman" w:eastAsia="Times New Roman" w:hAnsi="Times New Roman"/>
+          <w:sz w:val="24"/>
+          <w:szCs w:val="24"/>
+        </w:rPr>
+      </w:pPr>
+      <w:r>
+        <w:rPr>
+          <w:rtl w:val="0"/>
+        </w:rPr>
+      </w:r>
+    </w:p>
+    <w:p>
+      <w:pPr>
+        <w:pStyle w:val="Heading2"/>
+        <w:spacing w:after="0" w:before="40" w:line="276" w:lineRule="auto"/>
+        <w:rPr>
+          <w:rFonts w:ascii="Times New Roman" w:cs="Times New Roman" w:eastAsia="Times New Roman" w:hAnsi="Times New Roman"/>
+          <w:b w:val="1"/>
+          <w:sz w:val="26"/>
+          <w:szCs w:val="26"/>
+        </w:rPr>
+      </w:pPr>
+      <w:r>
+        <w:rPr>
+          <w:rFonts w:ascii="Times New Roman" w:cs="Times New Roman" w:eastAsia="Times New Roman" w:hAnsi="Times New Roman"/>
+          <w:b w:val="1"/>
+          <w:sz w:val="26"/>
+          <w:szCs w:val="26"/>
+          <w:rtl w:val="0"/>
+        </w:rPr>
+        <w:t xml:space="preserve">5.</w:t>
+        <w:tab/>
+        <w:t xml:space="preserve">Результати виконання завдань, тестування та фактично затрачений час:</w:t>
+      </w:r>
+    </w:p>
+    <w:p>
+      <w:pPr>
+        <w:spacing w:after="200" w:line="276" w:lineRule="auto"/>
+        <w:rPr>
+          <w:rFonts w:ascii="Times New Roman" w:cs="Times New Roman" w:eastAsia="Times New Roman" w:hAnsi="Times New Roman"/>
+          <w:sz w:val="24"/>
+          <w:szCs w:val="24"/>
+        </w:rPr>
+      </w:pPr>
+      <w:r>
+        <w:rPr>
+          <w:rFonts w:ascii="Times New Roman" w:cs="Times New Roman" w:eastAsia="Times New Roman" w:hAnsi="Times New Roman"/>
+          <w:sz w:val="24"/>
+          <w:szCs w:val="24"/>
+          <w:rtl w:val="0"/>
+        </w:rPr>
+        <w:t xml:space="preserve">Завдання №1 Складні відсотки.</w:t>
+      </w:r>
+    </w:p>
+    <w:p>
+      <w:pPr>
+        <w:spacing w:after="200" w:line="276" w:lineRule="auto"/>
+        <w:rPr>
+          <w:b w:val="0"/>
+          <w:i w:val="1"/>
+          <w:color w:val="444499"/>
+          <w:sz w:val="20"/>
+          <w:szCs w:val="20"/>
         </w:rPr>
       </w:pPr>
       <w:r>
@@ -5112,16 +5433,16 @@
           <wp:inline distB="114300" distT="114300" distL="114300" distR="114300">
             <wp:extent cx="5731200" cy="774700"/>
             <wp:effectExtent b="0" l="0" r="0" t="0"/>
-            <wp:docPr id="10" name="image1.png"/>
+            <wp:docPr id="9" name="image2.png"/>
             <a:graphic>
               <a:graphicData uri="http://schemas.openxmlformats.org/drawingml/2006/picture">
                 <pic:pic>
                   <pic:nvPicPr>
-                    <pic:cNvPr id="0" name="image1.png"/>
+                    <pic:cNvPr id="0" name="image2.png"/>
                     <pic:cNvPicPr preferRelativeResize="0"/>
                   </pic:nvPicPr>
                   <pic:blipFill>
-                    <a:blip r:embed="rId26"/>
+                    <a:blip r:embed="rId27"/>
                     <a:srcRect b="0" l="0" r="0" t="0"/>
                     <a:stretch>
                       <a:fillRect/>
@@ -5147,8 +5468,8 @@
         </w:rPr>
       </w:r>
     </w:p>
-    <w:bookmarkStart w:colFirst="0" w:colLast="0" w:name="x47hh2bo8q1y" w:id="9"/>
-    <w:bookmarkEnd w:id="9"/>
+    <w:bookmarkStart w:colFirst="0" w:colLast="0" w:name="bookmark=id.17dp8vu" w:id="10"/>
+    <w:bookmarkEnd w:id="10"/>
     <w:p>
       <w:pPr>
         <w:jc w:val="center"/>
@@ -5213,8 +5534,8 @@
           <w:szCs w:val="24"/>
         </w:rPr>
       </w:pPr>
-      <w:bookmarkStart w:colFirst="0" w:colLast="0" w:name="_gjdgxs" w:id="10"/>
-      <w:bookmarkEnd w:id="10"/>
+      <w:bookmarkStart w:colFirst="0" w:colLast="0" w:name="_heading=h.3rdcrjn" w:id="11"/>
+      <w:bookmarkEnd w:id="11"/>
       <w:r>
         <w:rPr>
           <w:rFonts w:ascii="Times New Roman" w:cs="Times New Roman" w:eastAsia="Times New Roman" w:hAnsi="Times New Roman"/>
@@ -5265,16 +5586,16 @@
           <wp:inline distB="114300" distT="114300" distL="114300" distR="114300">
             <wp:extent cx="1963102" cy="337098"/>
             <wp:effectExtent b="0" l="0" r="0" t="0"/>
-            <wp:docPr id="5" name="image7.png"/>
+            <wp:docPr id="10" name="image3.png"/>
             <a:graphic>
               <a:graphicData uri="http://schemas.openxmlformats.org/drawingml/2006/picture">
                 <pic:pic>
                   <pic:nvPicPr>
-                    <pic:cNvPr id="0" name="image7.png"/>
+                    <pic:cNvPr id="0" name="image3.png"/>
                     <pic:cNvPicPr preferRelativeResize="0"/>
                   </pic:nvPicPr>
                   <pic:blipFill>
-                    <a:blip r:embed="rId27"/>
+                    <a:blip r:embed="rId28"/>
                     <a:srcRect b="0" l="0" r="0" t="0"/>
                     <a:stretch>
                       <a:fillRect/>
@@ -5300,8 +5621,8 @@
         </w:rPr>
       </w:r>
     </w:p>
-    <w:bookmarkStart w:colFirst="0" w:colLast="0" w:name="f0xdsha5it84" w:id="11"/>
-    <w:bookmarkEnd w:id="11"/>
+    <w:bookmarkStart w:colFirst="0" w:colLast="0" w:name="bookmark=id.26in1rg" w:id="12"/>
+    <w:bookmarkEnd w:id="12"/>
     <w:p>
       <w:pPr>
         <w:jc w:val="center"/>
@@ -5378,6 +5699,40 @@
     </w:p>
     <w:p>
       <w:pPr>
+        <w:shd w:fill="2b2b2b" w:val="clear"/>
+        <w:tabs>
+          <w:tab w:val="left" w:leader="none" w:pos="916"/>
+          <w:tab w:val="left" w:leader="none" w:pos="1832"/>
+          <w:tab w:val="left" w:leader="none" w:pos="2748"/>
+          <w:tab w:val="left" w:leader="none" w:pos="3664"/>
+          <w:tab w:val="left" w:leader="none" w:pos="4580"/>
+          <w:tab w:val="left" w:leader="none" w:pos="5496"/>
+          <w:tab w:val="left" w:leader="none" w:pos="6412"/>
+          <w:tab w:val="left" w:leader="none" w:pos="7328"/>
+          <w:tab w:val="left" w:leader="none" w:pos="8244"/>
+          <w:tab w:val="left" w:leader="none" w:pos="9160"/>
+          <w:tab w:val="left" w:leader="none" w:pos="10076"/>
+          <w:tab w:val="left" w:leader="none" w:pos="10992"/>
+          <w:tab w:val="left" w:leader="none" w:pos="11908"/>
+          <w:tab w:val="left" w:leader="none" w:pos="12824"/>
+          <w:tab w:val="left" w:leader="none" w:pos="13740"/>
+          <w:tab w:val="left" w:leader="none" w:pos="14656"/>
+        </w:tabs>
+        <w:spacing w:line="240" w:lineRule="auto"/>
+        <w:rPr>
+          <w:rFonts w:ascii="Times New Roman" w:cs="Times New Roman" w:eastAsia="Times New Roman" w:hAnsi="Times New Roman"/>
+          <w:sz w:val="24"/>
+          <w:szCs w:val="24"/>
+        </w:rPr>
+      </w:pPr>
+      <w:r>
+        <w:rPr>
+          <w:rtl w:val="0"/>
+        </w:rPr>
+      </w:r>
+    </w:p>
+    <w:p>
+      <w:pPr>
         <w:pStyle w:val="Heading1"/>
         <w:spacing w:after="0" w:before="240" w:line="276" w:lineRule="auto"/>
         <w:rPr>
@@ -5475,12 +5830,80 @@
       </w:r>
     </w:p>
     <w:sectPr>
+      <w:headerReference r:id="rId29" w:type="first"/>
+      <w:footerReference r:id="rId30" w:type="default"/>
+      <w:footerReference r:id="rId31" w:type="first"/>
       <w:pgSz w:h="16834" w:w="11909" w:orient="portrait"/>
       <w:pgMar w:bottom="1440" w:top="1440" w:left="1440" w:right="1440" w:header="720" w:footer="720"/>
       <w:pgNumType w:start="1"/>
     </w:sectPr>
   </w:body>
 </w:document>
+</file>
+
+<file path=word/footer1.xml><?xml version="1.0" encoding="utf-8"?>
+<w:ftr xmlns:mc="http://schemas.openxmlformats.org/markup-compatibility/2006" xmlns:o="urn:schemas-microsoft-com:office:office" xmlns:r="http://schemas.openxmlformats.org/officeDocument/2006/relationships" xmlns:m="http://schemas.openxmlformats.org/officeDocument/2006/math" xmlns:v="urn:schemas-microsoft-com:vml" xmlns:wp="http://schemas.openxmlformats.org/drawingml/2006/wordprocessingDrawing" xmlns:w10="urn:schemas-microsoft-com:office:word" xmlns:w="http://schemas.openxmlformats.org/wordprocessingml/2006/main" xmlns:wne="http://schemas.microsoft.com/office/word/2006/wordml" xmlns:sl="http://schemas.openxmlformats.org/schemaLibrary/2006/main" xmlns:a="http://schemas.openxmlformats.org/drawingml/2006/main" xmlns:pic="http://schemas.openxmlformats.org/drawingml/2006/picture" xmlns:c="http://schemas.openxmlformats.org/drawingml/2006/chart" xmlns:lc="http://schemas.openxmlformats.org/drawingml/2006/lockedCanvas" xmlns:dgm="http://schemas.openxmlformats.org/drawingml/2006/diagram" xmlns:wps="http://schemas.microsoft.com/office/word/2010/wordprocessingShape" xmlns:wpg="http://schemas.microsoft.com/office/word/2010/wordprocessingGroup" xmlns:w14="http://schemas.microsoft.com/office/word/2010/wordml" xmlns:w15="http://schemas.microsoft.com/office/word/2012/wordml">
+  <w:p>
+    <w:pPr>
+      <w:spacing w:line="240" w:lineRule="auto"/>
+      <w:jc w:val="center"/>
+      <w:rPr>
+        <w:rFonts w:ascii="Times New Roman" w:cs="Times New Roman" w:eastAsia="Times New Roman" w:hAnsi="Times New Roman"/>
+        <w:sz w:val="28"/>
+        <w:szCs w:val="28"/>
+      </w:rPr>
+    </w:pPr>
+    <w:r>
+      <w:rPr>
+        <w:rFonts w:ascii="Times New Roman" w:cs="Times New Roman" w:eastAsia="Times New Roman" w:hAnsi="Times New Roman"/>
+        <w:sz w:val="28"/>
+        <w:szCs w:val="28"/>
+        <w:rtl w:val="0"/>
+      </w:rPr>
+      <w:t xml:space="preserve">Львів 2023</w:t>
+    </w:r>
+  </w:p>
+  <w:p>
+    <w:pPr>
+      <w:rPr/>
+    </w:pPr>
+    <w:r>
+      <w:rPr>
+        <w:rtl w:val="0"/>
+      </w:rPr>
+    </w:r>
+  </w:p>
+</w:ftr>
+</file>
+
+<file path=word/footer2.xml><?xml version="1.0" encoding="utf-8"?>
+<w:ftr xmlns:mc="http://schemas.openxmlformats.org/markup-compatibility/2006" xmlns:o="urn:schemas-microsoft-com:office:office" xmlns:r="http://schemas.openxmlformats.org/officeDocument/2006/relationships" xmlns:m="http://schemas.openxmlformats.org/officeDocument/2006/math" xmlns:v="urn:schemas-microsoft-com:vml" xmlns:wp="http://schemas.openxmlformats.org/drawingml/2006/wordprocessingDrawing" xmlns:w10="urn:schemas-microsoft-com:office:word" xmlns:w="http://schemas.openxmlformats.org/wordprocessingml/2006/main" xmlns:wne="http://schemas.microsoft.com/office/word/2006/wordml" xmlns:sl="http://schemas.openxmlformats.org/schemaLibrary/2006/main" xmlns:a="http://schemas.openxmlformats.org/drawingml/2006/main" xmlns:pic="http://schemas.openxmlformats.org/drawingml/2006/picture" xmlns:c="http://schemas.openxmlformats.org/drawingml/2006/chart" xmlns:lc="http://schemas.openxmlformats.org/drawingml/2006/lockedCanvas" xmlns:dgm="http://schemas.openxmlformats.org/drawingml/2006/diagram" xmlns:wps="http://schemas.microsoft.com/office/word/2010/wordprocessingShape" xmlns:wpg="http://schemas.microsoft.com/office/word/2010/wordprocessingGroup" xmlns:w14="http://schemas.microsoft.com/office/word/2010/wordml" xmlns:w15="http://schemas.microsoft.com/office/word/2012/wordml">
+  <w:p>
+    <w:pPr>
+      <w:rPr/>
+    </w:pPr>
+    <w:r>
+      <w:rPr>
+        <w:rtl w:val="0"/>
+      </w:rPr>
+    </w:r>
+  </w:p>
+</w:ftr>
+</file>
+
+<file path=word/header1.xml><?xml version="1.0" encoding="utf-8"?>
+<w:hdr xmlns:mc="http://schemas.openxmlformats.org/markup-compatibility/2006" xmlns:o="urn:schemas-microsoft-com:office:office" xmlns:r="http://schemas.openxmlformats.org/officeDocument/2006/relationships" xmlns:m="http://schemas.openxmlformats.org/officeDocument/2006/math" xmlns:v="urn:schemas-microsoft-com:vml" xmlns:wp="http://schemas.openxmlformats.org/drawingml/2006/wordprocessingDrawing" xmlns:w10="urn:schemas-microsoft-com:office:word" xmlns:w="http://schemas.openxmlformats.org/wordprocessingml/2006/main" xmlns:wne="http://schemas.microsoft.com/office/word/2006/wordml" xmlns:sl="http://schemas.openxmlformats.org/schemaLibrary/2006/main" xmlns:a="http://schemas.openxmlformats.org/drawingml/2006/main" xmlns:pic="http://schemas.openxmlformats.org/drawingml/2006/picture" xmlns:c="http://schemas.openxmlformats.org/drawingml/2006/chart" xmlns:lc="http://schemas.openxmlformats.org/drawingml/2006/lockedCanvas" xmlns:dgm="http://schemas.openxmlformats.org/drawingml/2006/diagram" xmlns:wps="http://schemas.microsoft.com/office/word/2010/wordprocessingShape" xmlns:wpg="http://schemas.microsoft.com/office/word/2010/wordprocessingGroup" xmlns:w14="http://schemas.microsoft.com/office/word/2010/wordml" xmlns:w15="http://schemas.microsoft.com/office/word/2012/wordml">
+  <w:p>
+    <w:pPr>
+      <w:rPr/>
+    </w:pPr>
+    <w:r>
+      <w:rPr>
+        <w:rtl w:val="0"/>
+      </w:rPr>
+    </w:r>
+  </w:p>
+</w:hdr>
 </file>
 
 <file path=word/numbering.xml><?xml version="1.0" encoding="utf-8"?>
@@ -5597,7 +6020,7 @@
   </w:abstractNum>
   <w:abstractNum w:abstractNumId="2">
     <w:lvl w:ilvl="0">
-      <w:start w:val="0"/>
+      <w:start w:val="1"/>
       <w:numFmt w:val="bullet"/>
       <w:lvlText w:val="-"/>
       <w:lvlJc w:val="left"/>
@@ -5708,6 +6131,116 @@
   <w:abstractNum w:abstractNumId="3">
     <w:lvl w:ilvl="0">
       <w:start w:val="1"/>
+      <w:numFmt w:val="decimal"/>
+      <w:lvlText w:val="%1)"/>
+      <w:lvlJc w:val="left"/>
+      <w:pPr>
+        <w:ind w:left="720" w:hanging="360"/>
+      </w:pPr>
+      <w:rPr>
+        <w:u w:val="none"/>
+      </w:rPr>
+    </w:lvl>
+    <w:lvl w:ilvl="1">
+      <w:start w:val="1"/>
+      <w:numFmt w:val="lowerLetter"/>
+      <w:lvlText w:val="%2)"/>
+      <w:lvlJc w:val="left"/>
+      <w:pPr>
+        <w:ind w:left="1440" w:hanging="360"/>
+      </w:pPr>
+      <w:rPr>
+        <w:u w:val="none"/>
+      </w:rPr>
+    </w:lvl>
+    <w:lvl w:ilvl="2">
+      <w:start w:val="1"/>
+      <w:numFmt w:val="lowerRoman"/>
+      <w:lvlText w:val="%3)"/>
+      <w:lvlJc w:val="right"/>
+      <w:pPr>
+        <w:ind w:left="2160" w:hanging="360"/>
+      </w:pPr>
+      <w:rPr>
+        <w:u w:val="none"/>
+      </w:rPr>
+    </w:lvl>
+    <w:lvl w:ilvl="3">
+      <w:start w:val="1"/>
+      <w:numFmt w:val="decimal"/>
+      <w:lvlText w:val="(%4)"/>
+      <w:lvlJc w:val="left"/>
+      <w:pPr>
+        <w:ind w:left="2880" w:hanging="360"/>
+      </w:pPr>
+      <w:rPr>
+        <w:u w:val="none"/>
+      </w:rPr>
+    </w:lvl>
+    <w:lvl w:ilvl="4">
+      <w:start w:val="1"/>
+      <w:numFmt w:val="lowerLetter"/>
+      <w:lvlText w:val="(%5)"/>
+      <w:lvlJc w:val="left"/>
+      <w:pPr>
+        <w:ind w:left="3600" w:hanging="360"/>
+      </w:pPr>
+      <w:rPr>
+        <w:u w:val="none"/>
+      </w:rPr>
+    </w:lvl>
+    <w:lvl w:ilvl="5">
+      <w:start w:val="1"/>
+      <w:numFmt w:val="lowerRoman"/>
+      <w:lvlText w:val="(%6)"/>
+      <w:lvlJc w:val="right"/>
+      <w:pPr>
+        <w:ind w:left="4320" w:hanging="360"/>
+      </w:pPr>
+      <w:rPr>
+        <w:u w:val="none"/>
+      </w:rPr>
+    </w:lvl>
+    <w:lvl w:ilvl="6">
+      <w:start w:val="1"/>
+      <w:numFmt w:val="decimal"/>
+      <w:lvlText w:val="%7."/>
+      <w:lvlJc w:val="left"/>
+      <w:pPr>
+        <w:ind w:left="5040" w:hanging="360"/>
+      </w:pPr>
+      <w:rPr>
+        <w:u w:val="none"/>
+      </w:rPr>
+    </w:lvl>
+    <w:lvl w:ilvl="7">
+      <w:start w:val="1"/>
+      <w:numFmt w:val="lowerLetter"/>
+      <w:lvlText w:val="%8."/>
+      <w:lvlJc w:val="left"/>
+      <w:pPr>
+        <w:ind w:left="5760" w:hanging="360"/>
+      </w:pPr>
+      <w:rPr>
+        <w:u w:val="none"/>
+      </w:rPr>
+    </w:lvl>
+    <w:lvl w:ilvl="8">
+      <w:start w:val="1"/>
+      <w:numFmt w:val="lowerRoman"/>
+      <w:lvlText w:val="%9."/>
+      <w:lvlJc w:val="right"/>
+      <w:pPr>
+        <w:ind w:left="6480" w:hanging="360"/>
+      </w:pPr>
+      <w:rPr>
+        <w:u w:val="none"/>
+      </w:rPr>
+    </w:lvl>
+  </w:abstractNum>
+  <w:abstractNum w:abstractNumId="4">
+    <w:lvl w:ilvl="0">
+      <w:start w:val="0"/>
       <w:numFmt w:val="bullet"/>
       <w:lvlText w:val="-"/>
       <w:lvlJc w:val="left"/>
@@ -5812,116 +6345,6 @@
       </w:pPr>
       <w:rPr>
         <w:rFonts w:ascii="Noto Sans Symbols" w:cs="Noto Sans Symbols" w:eastAsia="Noto Sans Symbols" w:hAnsi="Noto Sans Symbols"/>
-      </w:rPr>
-    </w:lvl>
-  </w:abstractNum>
-  <w:abstractNum w:abstractNumId="4">
-    <w:lvl w:ilvl="0">
-      <w:start w:val="1"/>
-      <w:numFmt w:val="decimal"/>
-      <w:lvlText w:val="%1)"/>
-      <w:lvlJc w:val="left"/>
-      <w:pPr>
-        <w:ind w:left="720" w:hanging="360"/>
-      </w:pPr>
-      <w:rPr>
-        <w:u w:val="none"/>
-      </w:rPr>
-    </w:lvl>
-    <w:lvl w:ilvl="1">
-      <w:start w:val="1"/>
-      <w:numFmt w:val="lowerLetter"/>
-      <w:lvlText w:val="%2)"/>
-      <w:lvlJc w:val="left"/>
-      <w:pPr>
-        <w:ind w:left="1440" w:hanging="360"/>
-      </w:pPr>
-      <w:rPr>
-        <w:u w:val="none"/>
-      </w:rPr>
-    </w:lvl>
-    <w:lvl w:ilvl="2">
-      <w:start w:val="1"/>
-      <w:numFmt w:val="lowerRoman"/>
-      <w:lvlText w:val="%3)"/>
-      <w:lvlJc w:val="right"/>
-      <w:pPr>
-        <w:ind w:left="2160" w:hanging="360"/>
-      </w:pPr>
-      <w:rPr>
-        <w:u w:val="none"/>
-      </w:rPr>
-    </w:lvl>
-    <w:lvl w:ilvl="3">
-      <w:start w:val="1"/>
-      <w:numFmt w:val="decimal"/>
-      <w:lvlText w:val="(%4)"/>
-      <w:lvlJc w:val="left"/>
-      <w:pPr>
-        <w:ind w:left="2880" w:hanging="360"/>
-      </w:pPr>
-      <w:rPr>
-        <w:u w:val="none"/>
-      </w:rPr>
-    </w:lvl>
-    <w:lvl w:ilvl="4">
-      <w:start w:val="1"/>
-      <w:numFmt w:val="lowerLetter"/>
-      <w:lvlText w:val="(%5)"/>
-      <w:lvlJc w:val="left"/>
-      <w:pPr>
-        <w:ind w:left="3600" w:hanging="360"/>
-      </w:pPr>
-      <w:rPr>
-        <w:u w:val="none"/>
-      </w:rPr>
-    </w:lvl>
-    <w:lvl w:ilvl="5">
-      <w:start w:val="1"/>
-      <w:numFmt w:val="lowerRoman"/>
-      <w:lvlText w:val="(%6)"/>
-      <w:lvlJc w:val="right"/>
-      <w:pPr>
-        <w:ind w:left="4320" w:hanging="360"/>
-      </w:pPr>
-      <w:rPr>
-        <w:u w:val="none"/>
-      </w:rPr>
-    </w:lvl>
-    <w:lvl w:ilvl="6">
-      <w:start w:val="1"/>
-      <w:numFmt w:val="decimal"/>
-      <w:lvlText w:val="%7."/>
-      <w:lvlJc w:val="left"/>
-      <w:pPr>
-        <w:ind w:left="5040" w:hanging="360"/>
-      </w:pPr>
-      <w:rPr>
-        <w:u w:val="none"/>
-      </w:rPr>
-    </w:lvl>
-    <w:lvl w:ilvl="7">
-      <w:start w:val="1"/>
-      <w:numFmt w:val="lowerLetter"/>
-      <w:lvlText w:val="%8."/>
-      <w:lvlJc w:val="left"/>
-      <w:pPr>
-        <w:ind w:left="5760" w:hanging="360"/>
-      </w:pPr>
-      <w:rPr>
-        <w:u w:val="none"/>
-      </w:rPr>
-    </w:lvl>
-    <w:lvl w:ilvl="8">
-      <w:start w:val="1"/>
-      <w:numFmt w:val="lowerRoman"/>
-      <w:lvlText w:val="%9."/>
-      <w:lvlJc w:val="right"/>
-      <w:pPr>
-        <w:ind w:left="6480" w:hanging="360"/>
-      </w:pPr>
-      <w:rPr>
-        <w:u w:val="none"/>
       </w:rPr>
     </w:lvl>
   </w:abstractNum>
@@ -6527,4 +6950,19 @@
   </a:objectDefaults>
   <a:extraClrSchemeLst/>
 </a:theme>
+</file>
+
+<file path=customXML/item1.xml><?xml version="1.0" encoding="utf-8"?>
+<go:gDocsCustomXmlDataStorage xmlns:go="http://customooxmlschemas.google.com/" xmlns:r="http://schemas.openxmlformats.org/officeDocument/2006/relationships" uri="GoogleDocsCustomDataVersion2">
+  <go:docsCustomData xmlns:go="http://customooxmlschemas.google.com/" roundtripDataSignature="AMtx7mh/nTt/Z+fqW5Z1NXLqPc1+P71KXw==">CgMxLjAyCWlkLmdqZGd4czIKaWQuMzBqMHpsbDIKaWQuMWZvYjl0ZTIKaWQuM3pueXNoNzIKaWQuMmV0OTJwMDIJaWQudHlqY3d0MgppZC4zZHk2dmttMgppZC4xdDNoNXNmMgppZC40ZDM0b2c4MgloLjJzOGV5bzEyCmlkLjE3ZHA4dnUyCWguM3JkY3JqbjIKaWQuMjZpbjFyZzgAciExLU9KeHh0SFZyRHNNdS1zdEhsWWlrY25uOFVGQXdBME0=</go:docsCustomData>
+</go:gDocsCustomXmlDataStorage>
+</file>
+
+<file path=customXML/itemProps1.xml><?xml version="1.0" encoding="utf-8"?>
+<ds:datastoreItem xmlns:ds="http://schemas.openxmlformats.org/officeDocument/2006/customXml" ds:itemID="{11111111-1234-1234-1234-123412341234}">
+  <ds:schemaRefs>
+    <ds:schemaRef ds:uri="http://schemas.openxmlformats.org/officeDocument/2006/relationships"/>
+    <ds:schemaRef ds:uri="http://customooxmlschemas.google.com/"/>
+  </ds:schemaRefs>
+</ds:datastoreItem>
 </file>
</xml_diff>